<commit_message>
Add module 5 discussion
</commit_message>
<xml_diff>
--- a/Module5_Electrophysiology/case_study/Case Study_Dominic_Giannangeli_Model_review.docx
+++ b/Module5_Electrophysiology/case_study/Case Study_Dominic_Giannangeli_Model_review.docx
@@ -5,7 +5,10 @@
     <w:p>
       <w:pPr>
         <w:pStyle w:val="ListParagraph"/>
-        <w:ind w:left="360"/>
+        <w:numPr>
+          <w:ilvl w:val="0"/>
+          <w:numId w:val="20"/>
+        </w:numPr>
         <w:rPr>
           <w:rFonts w:ascii="Helvetica" w:hAnsi="Helvetica" w:cstheme="minorHAnsi"/>
           <w:sz w:val="20"/>
@@ -82,23 +85,7 @@
           <w:sz w:val="20"/>
           <w:szCs w:val="20"/>
         </w:rPr>
-        <w:t>are</w:t>
-      </w:r>
-      <w:r>
-        <w:rPr>
-          <w:rFonts w:ascii="Helvetica" w:hAnsi="Helvetica" w:cstheme="minorHAnsi"/>
-          <w:sz w:val="20"/>
-          <w:szCs w:val="20"/>
-        </w:rPr>
-        <w:t xml:space="preserve"> triggered optically</w:t>
-      </w:r>
-      <w:r>
-        <w:rPr>
-          <w:rFonts w:ascii="Helvetica" w:hAnsi="Helvetica" w:cstheme="minorHAnsi"/>
-          <w:sz w:val="20"/>
-          <w:szCs w:val="20"/>
-        </w:rPr>
-        <w:t xml:space="preserve"> and </w:t>
+        <w:t xml:space="preserve">are triggered optically and </w:t>
       </w:r>
       <w:r>
         <w:rPr>
@@ -146,15 +133,7 @@
           <w:sz w:val="20"/>
           <w:szCs w:val="20"/>
         </w:rPr>
-        <w:t xml:space="preserve">n </w:t>
-      </w:r>
-      <w:r>
-        <w:rPr>
-          <w:rFonts w:ascii="Helvetica" w:hAnsi="Helvetica" w:cstheme="minorHAnsi"/>
-          <w:sz w:val="20"/>
-          <w:szCs w:val="20"/>
-        </w:rPr>
-        <w:t>isolated compartment with the central compartment is acting like a terminal neural pathway.</w:t>
+        <w:t xml:space="preserve"> last</w:t>
       </w:r>
       <w:r>
         <w:rPr>
@@ -170,6 +149,38 @@
           <w:sz w:val="20"/>
           <w:szCs w:val="20"/>
         </w:rPr>
+        <w:t xml:space="preserve">isolated compartment </w:t>
+      </w:r>
+      <w:r>
+        <w:rPr>
+          <w:rFonts w:ascii="Helvetica" w:hAnsi="Helvetica" w:cstheme="minorHAnsi"/>
+          <w:sz w:val="20"/>
+          <w:szCs w:val="20"/>
+        </w:rPr>
+        <w:t>connected only to</w:t>
+      </w:r>
+      <w:r>
+        <w:rPr>
+          <w:rFonts w:ascii="Helvetica" w:hAnsi="Helvetica" w:cstheme="minorHAnsi"/>
+          <w:sz w:val="20"/>
+          <w:szCs w:val="20"/>
+        </w:rPr>
+        <w:t xml:space="preserve"> the central compartment is acting like a terminal neural pathway.</w:t>
+      </w:r>
+      <w:r>
+        <w:rPr>
+          <w:rFonts w:ascii="Helvetica" w:hAnsi="Helvetica" w:cstheme="minorHAnsi"/>
+          <w:sz w:val="20"/>
+          <w:szCs w:val="20"/>
+        </w:rPr>
+        <w:t xml:space="preserve"> </w:t>
+      </w:r>
+      <w:r>
+        <w:rPr>
+          <w:rFonts w:ascii="Helvetica" w:hAnsi="Helvetica" w:cstheme="minorHAnsi"/>
+          <w:sz w:val="20"/>
+          <w:szCs w:val="20"/>
+        </w:rPr>
         <w:t>The initiator neurons (compartment 1,</w:t>
       </w:r>
       <w:r>
@@ -195,49 +206,206 @@
           <w:szCs w:val="20"/>
         </w:rPr>
         <w:t>: constant, random and increasing-decreasing.</w:t>
+      </w:r>
+      <w:r>
+        <w:rPr>
+          <w:rFonts w:ascii="Helvetica" w:hAnsi="Helvetica" w:cstheme="minorHAnsi"/>
+          <w:sz w:val="20"/>
+          <w:szCs w:val="20"/>
+        </w:rPr>
+        <w:t xml:space="preserve"> </w:t>
+      </w:r>
+      <w:r>
+        <w:rPr>
+          <w:rFonts w:ascii="Helvetica" w:hAnsi="Helvetica" w:cstheme="minorHAnsi"/>
+          <w:sz w:val="20"/>
+          <w:szCs w:val="20"/>
+        </w:rPr>
+        <w:t xml:space="preserve">One </w:t>
+      </w:r>
+      <w:r>
+        <w:rPr>
+          <w:rFonts w:ascii="Helvetica" w:hAnsi="Helvetica" w:cstheme="minorHAnsi"/>
+          <w:sz w:val="20"/>
+          <w:szCs w:val="20"/>
+        </w:rPr>
+        <w:t>comment</w:t>
+      </w:r>
+      <w:r>
+        <w:rPr>
+          <w:rFonts w:ascii="Helvetica" w:hAnsi="Helvetica" w:cstheme="minorHAnsi"/>
+          <w:sz w:val="20"/>
+          <w:szCs w:val="20"/>
+        </w:rPr>
+        <w:t xml:space="preserve"> here</w:t>
+      </w:r>
+      <w:r>
+        <w:rPr>
+          <w:rFonts w:ascii="Helvetica" w:hAnsi="Helvetica" w:cstheme="minorHAnsi"/>
+          <w:sz w:val="20"/>
+          <w:szCs w:val="20"/>
+        </w:rPr>
+        <w:t>:</w:t>
+      </w:r>
+      <w:r>
+        <w:rPr>
+          <w:rFonts w:ascii="Helvetica" w:hAnsi="Helvetica" w:cstheme="minorHAnsi"/>
+          <w:sz w:val="20"/>
+          <w:szCs w:val="20"/>
+        </w:rPr>
+        <w:t xml:space="preserve"> </w:t>
+      </w:r>
+      <w:r>
+        <w:rPr>
+          <w:rFonts w:ascii="Helvetica" w:hAnsi="Helvetica" w:cstheme="minorHAnsi"/>
+          <w:sz w:val="20"/>
+          <w:szCs w:val="20"/>
+        </w:rPr>
+        <w:t xml:space="preserve">there is a lack of critical details </w:t>
+      </w:r>
+      <w:r>
+        <w:rPr>
+          <w:rFonts w:ascii="Helvetica" w:hAnsi="Helvetica" w:cstheme="minorHAnsi"/>
+          <w:sz w:val="20"/>
+          <w:szCs w:val="20"/>
+        </w:rPr>
+        <w:t xml:space="preserve">as </w:t>
+      </w:r>
+      <w:r>
+        <w:rPr>
+          <w:rFonts w:ascii="Helvetica" w:hAnsi="Helvetica" w:cstheme="minorHAnsi"/>
+          <w:sz w:val="20"/>
+          <w:szCs w:val="20"/>
+        </w:rPr>
+        <w:t xml:space="preserve">how the Chr2 opsin </w:t>
+      </w:r>
+      <w:r>
+        <w:rPr>
+          <w:rFonts w:ascii="Helvetica" w:hAnsi="Helvetica" w:cstheme="minorHAnsi"/>
+          <w:sz w:val="20"/>
+          <w:szCs w:val="20"/>
+        </w:rPr>
+        <w:t xml:space="preserve">is used for </w:t>
+      </w:r>
+      <w:r>
+        <w:rPr>
+          <w:rFonts w:ascii="Helvetica" w:hAnsi="Helvetica" w:cstheme="minorHAnsi"/>
+          <w:sz w:val="20"/>
+          <w:szCs w:val="20"/>
+        </w:rPr>
+        <w:t xml:space="preserve">the neurons in the three chambers and yet they can be </w:t>
+      </w:r>
+      <w:r>
+        <w:rPr>
+          <w:rFonts w:ascii="Helvetica" w:hAnsi="Helvetica" w:cstheme="minorHAnsi"/>
+          <w:sz w:val="20"/>
+          <w:szCs w:val="20"/>
+        </w:rPr>
+        <w:t>independently</w:t>
+      </w:r>
+      <w:r>
+        <w:rPr>
+          <w:rFonts w:ascii="Helvetica" w:hAnsi="Helvetica" w:cstheme="minorHAnsi"/>
+          <w:sz w:val="20"/>
+          <w:szCs w:val="20"/>
+        </w:rPr>
+        <w:t xml:space="preserve"> activated by light at different.</w:t>
       </w:r>
     </w:p>
     <w:p>
       <w:pPr>
         <w:pStyle w:val="ListParagraph"/>
-        <w:ind w:left="360"/>
-        <w:rPr>
-          <w:rFonts w:ascii="Helvetica" w:hAnsi="Helvetica" w:cstheme="minorHAnsi"/>
-          <w:sz w:val="20"/>
-          <w:szCs w:val="20"/>
-        </w:rPr>
-      </w:pPr>
-      <w:r>
-        <w:rPr>
-          <w:rFonts w:ascii="Helvetica" w:hAnsi="Helvetica" w:cstheme="minorHAnsi"/>
-          <w:sz w:val="20"/>
-          <w:szCs w:val="20"/>
-        </w:rPr>
-        <w:t xml:space="preserve">One </w:t>
-      </w:r>
-      <w:r>
-        <w:rPr>
-          <w:rFonts w:ascii="Helvetica" w:hAnsi="Helvetica" w:cstheme="minorHAnsi"/>
-          <w:sz w:val="20"/>
-          <w:szCs w:val="20"/>
-        </w:rPr>
-        <w:t>comment</w:t>
-      </w:r>
-      <w:r>
-        <w:rPr>
-          <w:rFonts w:ascii="Helvetica" w:hAnsi="Helvetica" w:cstheme="minorHAnsi"/>
-          <w:sz w:val="20"/>
-          <w:szCs w:val="20"/>
-        </w:rPr>
-        <w:t xml:space="preserve"> here</w:t>
-      </w:r>
-      <w:r>
-        <w:rPr>
-          <w:rFonts w:ascii="Helvetica" w:hAnsi="Helvetica" w:cstheme="minorHAnsi"/>
-          <w:sz w:val="20"/>
-          <w:szCs w:val="20"/>
-        </w:rPr>
-        <w:t>:</w:t>
+        <w:numPr>
+          <w:ilvl w:val="0"/>
+          <w:numId w:val="20"/>
+        </w:numPr>
+        <w:rPr>
+          <w:rFonts w:ascii="Helvetica" w:hAnsi="Helvetica" w:cstheme="minorHAnsi"/>
+          <w:sz w:val="20"/>
+          <w:szCs w:val="20"/>
+        </w:rPr>
+      </w:pPr>
+      <w:r>
+        <w:rPr>
+          <w:rFonts w:ascii="Helvetica" w:hAnsi="Helvetica" w:cstheme="minorHAnsi"/>
+          <w:sz w:val="20"/>
+          <w:szCs w:val="20"/>
+        </w:rPr>
+        <w:t xml:space="preserve">Dominic’s intention </w:t>
+      </w:r>
+      <w:r>
+        <w:rPr>
+          <w:rFonts w:ascii="Helvetica" w:hAnsi="Helvetica" w:cstheme="minorHAnsi"/>
+          <w:sz w:val="20"/>
+          <w:szCs w:val="20"/>
+        </w:rPr>
+        <w:t>is</w:t>
+      </w:r>
+      <w:r>
+        <w:rPr>
+          <w:rFonts w:ascii="Helvetica" w:hAnsi="Helvetica" w:cstheme="minorHAnsi"/>
+          <w:sz w:val="20"/>
+          <w:szCs w:val="20"/>
+        </w:rPr>
+        <w:t xml:space="preserve"> to </w:t>
+      </w:r>
+      <w:r>
+        <w:rPr>
+          <w:rFonts w:ascii="Helvetica" w:hAnsi="Helvetica" w:cstheme="minorHAnsi"/>
+          <w:sz w:val="20"/>
+          <w:szCs w:val="20"/>
+        </w:rPr>
+        <w:t xml:space="preserve">show the connection between potential for information and </w:t>
+      </w:r>
+      <w:r>
+        <w:rPr>
+          <w:rFonts w:ascii="Helvetica" w:hAnsi="Helvetica" w:cstheme="minorHAnsi"/>
+          <w:sz w:val="20"/>
+          <w:szCs w:val="20"/>
+        </w:rPr>
+        <w:t xml:space="preserve">neural plasticity with a focus on synapse activity. </w:t>
+      </w:r>
+      <w:proofErr w:type="gramStart"/>
+      <w:r>
+        <w:rPr>
+          <w:rFonts w:ascii="Helvetica" w:hAnsi="Helvetica" w:cstheme="minorHAnsi"/>
+          <w:sz w:val="20"/>
+          <w:szCs w:val="20"/>
+        </w:rPr>
+        <w:t>Therefore</w:t>
+      </w:r>
+      <w:proofErr w:type="gramEnd"/>
+      <w:r>
+        <w:rPr>
+          <w:rFonts w:ascii="Helvetica" w:hAnsi="Helvetica" w:cstheme="minorHAnsi"/>
+          <w:sz w:val="20"/>
+          <w:szCs w:val="20"/>
+        </w:rPr>
+        <w:t xml:space="preserve"> w</w:t>
+      </w:r>
+      <w:r>
+        <w:rPr>
+          <w:rFonts w:ascii="Helvetica" w:hAnsi="Helvetica" w:cstheme="minorHAnsi"/>
+          <w:sz w:val="20"/>
+          <w:szCs w:val="20"/>
+        </w:rPr>
+        <w:t xml:space="preserve">e keep the design of the microfluidic chambers </w:t>
+      </w:r>
+      <w:r>
+        <w:rPr>
+          <w:rFonts w:ascii="Helvetica" w:hAnsi="Helvetica" w:cstheme="minorHAnsi"/>
+          <w:sz w:val="20"/>
+          <w:szCs w:val="20"/>
+        </w:rPr>
+        <w:t>of the initial model</w:t>
+      </w:r>
+      <w:r>
+        <w:rPr>
+          <w:rFonts w:ascii="Helvetica" w:hAnsi="Helvetica" w:cstheme="minorHAnsi"/>
+          <w:sz w:val="20"/>
+          <w:szCs w:val="20"/>
+        </w:rPr>
+        <w:t>.</w:t>
       </w:r>
       <w:r>
         <w:rPr>
@@ -253,125 +421,519 @@
           <w:sz w:val="20"/>
           <w:szCs w:val="20"/>
         </w:rPr>
-        <w:t xml:space="preserve">there is a lack of critical details </w:t>
-      </w:r>
-      <w:r>
-        <w:rPr>
-          <w:rFonts w:ascii="Helvetica" w:hAnsi="Helvetica" w:cstheme="minorHAnsi"/>
-          <w:sz w:val="20"/>
-          <w:szCs w:val="20"/>
-        </w:rPr>
-        <w:t xml:space="preserve">as </w:t>
-      </w:r>
-      <w:r>
-        <w:rPr>
-          <w:rFonts w:ascii="Helvetica" w:hAnsi="Helvetica" w:cstheme="minorHAnsi"/>
-          <w:sz w:val="20"/>
-          <w:szCs w:val="20"/>
-        </w:rPr>
-        <w:t xml:space="preserve">how the Chr2 opsin </w:t>
-      </w:r>
-      <w:r>
-        <w:rPr>
-          <w:rFonts w:ascii="Helvetica" w:hAnsi="Helvetica" w:cstheme="minorHAnsi"/>
-          <w:sz w:val="20"/>
-          <w:szCs w:val="20"/>
-        </w:rPr>
-        <w:t xml:space="preserve">is used for </w:t>
-      </w:r>
-      <w:r>
-        <w:rPr>
-          <w:rFonts w:ascii="Helvetica" w:hAnsi="Helvetica" w:cstheme="minorHAnsi"/>
-          <w:sz w:val="20"/>
-          <w:szCs w:val="20"/>
-        </w:rPr>
-        <w:t xml:space="preserve">the neurons in the three chambers and yet they can be </w:t>
-      </w:r>
-      <w:r>
-        <w:rPr>
-          <w:rFonts w:ascii="Helvetica" w:hAnsi="Helvetica" w:cstheme="minorHAnsi"/>
-          <w:sz w:val="20"/>
-          <w:szCs w:val="20"/>
-        </w:rPr>
-        <w:t>independently</w:t>
-      </w:r>
-      <w:r>
-        <w:rPr>
-          <w:rFonts w:ascii="Helvetica" w:hAnsi="Helvetica" w:cstheme="minorHAnsi"/>
-          <w:sz w:val="20"/>
-          <w:szCs w:val="20"/>
-        </w:rPr>
-        <w:t xml:space="preserve"> activated by light at different.</w:t>
+        <w:t>It has been observed that active network of neurons as it grows, produces</w:t>
+      </w:r>
+      <w:r>
+        <w:rPr>
+          <w:rFonts w:ascii="Helvetica" w:hAnsi="Helvetica" w:cstheme="minorHAnsi"/>
+          <w:sz w:val="20"/>
+          <w:szCs w:val="20"/>
+        </w:rPr>
+        <w:t>,</w:t>
+      </w:r>
+      <w:r>
+        <w:rPr>
+          <w:rFonts w:ascii="Helvetica" w:hAnsi="Helvetica" w:cstheme="minorHAnsi"/>
+          <w:sz w:val="20"/>
+          <w:szCs w:val="20"/>
+        </w:rPr>
+        <w:t xml:space="preserve"> action potentials concomitantly with increases in the number of synapses. The overall pattern of firing gradually evolves during the formation of these networks with initially isolated action potential to localized train of spikes or </w:t>
+      </w:r>
+      <w:r>
+        <w:rPr>
+          <w:rFonts w:ascii="Helvetica" w:hAnsi="Helvetica" w:cstheme="minorHAnsi"/>
+          <w:sz w:val="20"/>
+          <w:szCs w:val="20"/>
+        </w:rPr>
+        <w:t>bursts</w:t>
+      </w:r>
+      <w:r>
+        <w:rPr>
+          <w:rFonts w:ascii="Helvetica" w:hAnsi="Helvetica" w:cstheme="minorHAnsi"/>
+          <w:sz w:val="20"/>
+          <w:szCs w:val="20"/>
+        </w:rPr>
+        <w:t>.</w:t>
+      </w:r>
+      <w:r>
+        <w:rPr>
+          <w:rFonts w:ascii="Helvetica" w:hAnsi="Helvetica" w:cstheme="minorHAnsi"/>
+          <w:sz w:val="20"/>
+          <w:szCs w:val="20"/>
+        </w:rPr>
+        <w:t xml:space="preserve"> </w:t>
+      </w:r>
+      <w:r>
+        <w:rPr>
+          <w:rFonts w:ascii="Helvetica" w:hAnsi="Helvetica"/>
+          <w:sz w:val="20"/>
+          <w:szCs w:val="20"/>
+        </w:rPr>
+        <w:t xml:space="preserve">If the nature of the stimuli has an impact of neuroplasticity, we will be able to measure it by characterizing </w:t>
+      </w:r>
+      <w:r>
+        <w:rPr>
+          <w:rFonts w:ascii="Helvetica" w:hAnsi="Helvetica" w:cstheme="minorHAnsi"/>
+          <w:sz w:val="20"/>
+          <w:szCs w:val="20"/>
+        </w:rPr>
+        <w:t xml:space="preserve">the action potentials (spikes) or </w:t>
+      </w:r>
+      <w:r>
+        <w:rPr>
+          <w:rFonts w:ascii="Helvetica" w:hAnsi="Helvetica" w:cstheme="minorHAnsi"/>
+          <w:sz w:val="20"/>
+          <w:szCs w:val="20"/>
+        </w:rPr>
+        <w:t>bursts</w:t>
+      </w:r>
+      <w:r>
+        <w:rPr>
+          <w:rFonts w:ascii="Helvetica" w:hAnsi="Helvetica" w:cstheme="minorHAnsi"/>
+          <w:sz w:val="20"/>
+          <w:szCs w:val="20"/>
+        </w:rPr>
+        <w:t xml:space="preserve"> detected in the central chamber in connection with the nature (constant, random, monotonically increasing-decreasing</w:t>
+      </w:r>
+      <w:r>
+        <w:rPr>
+          <w:rFonts w:ascii="Helvetica" w:hAnsi="Helvetica" w:cstheme="minorHAnsi"/>
+          <w:sz w:val="20"/>
+          <w:szCs w:val="20"/>
+        </w:rPr>
+        <w:t>)</w:t>
+      </w:r>
+      <w:r>
+        <w:rPr>
+          <w:rFonts w:ascii="Helvetica" w:hAnsi="Helvetica" w:cstheme="minorHAnsi"/>
+          <w:sz w:val="20"/>
+          <w:szCs w:val="20"/>
+        </w:rPr>
+        <w:t xml:space="preserve"> pulses of the activation lights and the amount of information that can be transmitted from one chamber to the opposite chamber.</w:t>
       </w:r>
     </w:p>
     <w:p>
       <w:pPr>
         <w:pStyle w:val="ListParagraph"/>
-        <w:ind w:left="360"/>
-        <w:rPr>
-          <w:rFonts w:ascii="Helvetica" w:hAnsi="Helvetica" w:cstheme="minorHAnsi"/>
-          <w:sz w:val="20"/>
-          <w:szCs w:val="20"/>
-        </w:rPr>
-      </w:pPr>
+        <w:numPr>
+          <w:ilvl w:val="0"/>
+          <w:numId w:val="20"/>
+        </w:numPr>
+        <w:rPr>
+          <w:rFonts w:ascii="Helvetica" w:hAnsi="Helvetica" w:cstheme="minorHAnsi"/>
+          <w:sz w:val="20"/>
+          <w:szCs w:val="20"/>
+        </w:rPr>
+      </w:pPr>
+      <w:r>
+        <w:rPr>
+          <w:rFonts w:ascii="Helvetica" w:hAnsi="Helvetica" w:cstheme="minorHAnsi"/>
+          <w:sz w:val="20"/>
+          <w:szCs w:val="20"/>
+        </w:rPr>
+        <w:t xml:space="preserve">To avoid </w:t>
+      </w:r>
+      <w:r>
+        <w:rPr>
+          <w:rFonts w:ascii="Helvetica" w:hAnsi="Helvetica" w:cstheme="minorHAnsi"/>
+          <w:sz w:val="20"/>
+          <w:szCs w:val="20"/>
+        </w:rPr>
+        <w:t xml:space="preserve">phosphorescence </w:t>
+      </w:r>
+      <w:r>
+        <w:rPr>
+          <w:rFonts w:ascii="Helvetica" w:hAnsi="Helvetica" w:cstheme="minorHAnsi"/>
+          <w:sz w:val="20"/>
+          <w:szCs w:val="20"/>
+        </w:rPr>
+        <w:t>inference</w:t>
+      </w:r>
+      <w:r>
+        <w:rPr>
+          <w:rFonts w:ascii="Helvetica" w:hAnsi="Helvetica" w:cstheme="minorHAnsi"/>
+          <w:sz w:val="20"/>
+          <w:szCs w:val="20"/>
+        </w:rPr>
+        <w:t xml:space="preserve"> and have a fine </w:t>
+      </w:r>
+      <w:r>
+        <w:rPr>
+          <w:rFonts w:ascii="Helvetica" w:hAnsi="Helvetica" w:cstheme="minorHAnsi"/>
+          <w:sz w:val="20"/>
+          <w:szCs w:val="20"/>
+        </w:rPr>
+        <w:t>independent optical control of the 3 populations of neurons in each “AP originator” compartments</w:t>
+      </w:r>
+      <w:r>
+        <w:rPr>
+          <w:rFonts w:ascii="Helvetica" w:hAnsi="Helvetica" w:cstheme="minorHAnsi"/>
+          <w:sz w:val="20"/>
+          <w:szCs w:val="20"/>
+        </w:rPr>
+        <w:t>,</w:t>
+      </w:r>
+      <w:r>
+        <w:rPr>
+          <w:rFonts w:ascii="Helvetica" w:hAnsi="Helvetica" w:cstheme="minorHAnsi"/>
+          <w:sz w:val="20"/>
+          <w:szCs w:val="20"/>
+        </w:rPr>
+        <w:t xml:space="preserve"> we </w:t>
+      </w:r>
+      <w:r>
+        <w:rPr>
+          <w:rFonts w:ascii="Helvetica" w:hAnsi="Helvetica" w:cstheme="minorHAnsi"/>
+          <w:sz w:val="20"/>
+          <w:szCs w:val="20"/>
+        </w:rPr>
+        <w:t xml:space="preserve">will </w:t>
+      </w:r>
+      <w:r>
+        <w:rPr>
+          <w:rFonts w:ascii="Helvetica" w:hAnsi="Helvetica" w:cstheme="minorHAnsi"/>
+          <w:sz w:val="20"/>
+          <w:szCs w:val="20"/>
+        </w:rPr>
+        <w:t xml:space="preserve">use three different excitatory </w:t>
+      </w:r>
+      <w:r>
+        <w:rPr>
+          <w:rFonts w:ascii="Helvetica" w:hAnsi="Helvetica" w:cstheme="minorHAnsi"/>
+          <w:sz w:val="20"/>
+          <w:szCs w:val="20"/>
+        </w:rPr>
+        <w:t>(</w:t>
+      </w:r>
+      <w:r>
+        <w:rPr>
+          <w:rFonts w:ascii="Helvetica" w:hAnsi="Helvetica" w:cstheme="minorHAnsi"/>
+          <w:sz w:val="20"/>
+          <w:szCs w:val="20"/>
+        </w:rPr>
+        <w:t>depolarizing) opsins actuators: the fast temporal kinetics</w:t>
+      </w:r>
+      <w:r>
+        <w:rPr>
+          <w:rFonts w:ascii="Helvetica" w:hAnsi="Helvetica" w:cstheme="minorHAnsi"/>
+          <w:sz w:val="20"/>
+          <w:szCs w:val="20"/>
+        </w:rPr>
+        <w:t xml:space="preserve"> blue light-sensitive</w:t>
+      </w:r>
+      <w:r>
+        <w:rPr>
+          <w:rFonts w:ascii="Helvetica" w:hAnsi="Helvetica" w:cstheme="minorHAnsi"/>
+          <w:sz w:val="20"/>
+          <w:szCs w:val="20"/>
+        </w:rPr>
+        <w:t xml:space="preserve"> </w:t>
+      </w:r>
+      <w:proofErr w:type="spellStart"/>
+      <w:r>
+        <w:rPr>
+          <w:rFonts w:ascii="Helvetica" w:hAnsi="Helvetica" w:cstheme="minorHAnsi"/>
+          <w:sz w:val="20"/>
+          <w:szCs w:val="20"/>
+        </w:rPr>
+        <w:t>ChETA</w:t>
+      </w:r>
+      <w:proofErr w:type="spellEnd"/>
+      <w:r>
+        <w:rPr>
+          <w:rFonts w:ascii="Helvetica" w:hAnsi="Helvetica" w:cstheme="minorHAnsi"/>
+          <w:sz w:val="20"/>
+          <w:szCs w:val="20"/>
+        </w:rPr>
+        <w:t xml:space="preserve"> </w:t>
+      </w:r>
+      <w:r>
+        <w:rPr>
+          <w:rFonts w:ascii="Helvetica" w:hAnsi="Helvetica" w:cstheme="minorHAnsi"/>
+          <w:sz w:val="20"/>
+          <w:szCs w:val="20"/>
+        </w:rPr>
+        <w:t>with a peak response</w:t>
+      </w:r>
+      <w:r>
+        <w:rPr>
+          <w:rFonts w:ascii="Helvetica" w:hAnsi="Helvetica" w:cstheme="minorHAnsi"/>
+          <w:sz w:val="20"/>
+          <w:szCs w:val="20"/>
+        </w:rPr>
+        <w:t xml:space="preserve"> </w:t>
+      </w:r>
+      <w:r>
+        <w:rPr>
+          <w:rFonts w:ascii="Helvetica" w:hAnsi="Helvetica" w:cstheme="minorHAnsi"/>
+          <w:sz w:val="20"/>
+          <w:szCs w:val="20"/>
+        </w:rPr>
+        <w:t xml:space="preserve">490 </w:t>
+      </w:r>
+      <w:r>
+        <w:rPr>
+          <w:rFonts w:ascii="Helvetica" w:hAnsi="Helvetica" w:cstheme="minorHAnsi"/>
+          <w:sz w:val="20"/>
+          <w:szCs w:val="20"/>
+        </w:rPr>
+        <w:t>nm, one</w:t>
+      </w:r>
+      <w:r>
+        <w:rPr>
+          <w:rFonts w:ascii="Helvetica" w:hAnsi="Helvetica" w:cstheme="minorHAnsi"/>
+          <w:sz w:val="20"/>
+          <w:szCs w:val="20"/>
+        </w:rPr>
+        <w:t xml:space="preserve"> red-shifted opsin </w:t>
+      </w:r>
+      <w:proofErr w:type="spellStart"/>
+      <w:r>
+        <w:rPr>
+          <w:rFonts w:ascii="Helvetica" w:hAnsi="Helvetica" w:cstheme="minorHAnsi"/>
+          <w:sz w:val="20"/>
+          <w:szCs w:val="20"/>
+        </w:rPr>
+        <w:t>Chrimson</w:t>
+      </w:r>
+      <w:proofErr w:type="spellEnd"/>
+      <w:r>
+        <w:rPr>
+          <w:rFonts w:ascii="Helvetica" w:hAnsi="Helvetica" w:cstheme="minorHAnsi"/>
+          <w:sz w:val="20"/>
+          <w:szCs w:val="20"/>
+        </w:rPr>
+        <w:t xml:space="preserve"> (peak response </w:t>
+      </w:r>
+      <w:r>
+        <w:rPr>
+          <w:rFonts w:ascii="Helvetica" w:hAnsi="Helvetica" w:cstheme="minorHAnsi"/>
+          <w:sz w:val="20"/>
+          <w:szCs w:val="20"/>
+        </w:rPr>
+        <w:t xml:space="preserve">of </w:t>
+      </w:r>
+      <w:r>
+        <w:rPr>
+          <w:rFonts w:ascii="Helvetica" w:hAnsi="Helvetica" w:cstheme="minorHAnsi"/>
+          <w:sz w:val="20"/>
+          <w:szCs w:val="20"/>
+        </w:rPr>
+        <w:t>590 nm)</w:t>
+      </w:r>
+      <w:r>
+        <w:rPr>
+          <w:rFonts w:ascii="Helvetica" w:hAnsi="Helvetica" w:cstheme="minorHAnsi"/>
+          <w:sz w:val="20"/>
+          <w:szCs w:val="20"/>
+        </w:rPr>
+        <w:t xml:space="preserve"> and</w:t>
+      </w:r>
+      <w:r>
+        <w:rPr>
+          <w:rFonts w:ascii="Helvetica" w:hAnsi="Helvetica" w:cstheme="minorHAnsi"/>
+          <w:sz w:val="20"/>
+          <w:szCs w:val="20"/>
+        </w:rPr>
+        <w:t xml:space="preserve"> Chronos</w:t>
+      </w:r>
+      <w:r>
+        <w:rPr>
+          <w:rFonts w:ascii="Helvetica" w:hAnsi="Helvetica" w:cstheme="minorHAnsi"/>
+          <w:sz w:val="20"/>
+          <w:szCs w:val="20"/>
+        </w:rPr>
+        <w:t xml:space="preserve"> </w:t>
+      </w:r>
+      <w:r>
+        <w:rPr>
+          <w:rFonts w:ascii="Helvetica" w:hAnsi="Helvetica" w:cstheme="minorHAnsi"/>
+          <w:sz w:val="20"/>
+          <w:szCs w:val="20"/>
+        </w:rPr>
+        <w:t>(</w:t>
+      </w:r>
+      <w:r>
+        <w:rPr>
+          <w:rFonts w:ascii="Helvetica" w:hAnsi="Helvetica" w:cstheme="minorHAnsi"/>
+          <w:sz w:val="20"/>
+          <w:szCs w:val="20"/>
+        </w:rPr>
+        <w:t xml:space="preserve">peak response of </w:t>
+      </w:r>
+      <w:r>
+        <w:rPr>
+          <w:rFonts w:ascii="Helvetica" w:hAnsi="Helvetica" w:cstheme="minorHAnsi"/>
+          <w:sz w:val="20"/>
+          <w:szCs w:val="20"/>
+        </w:rPr>
+        <w:t>500 nm)</w:t>
+      </w:r>
+      <w:r>
+        <w:rPr>
+          <w:rFonts w:ascii="Helvetica" w:hAnsi="Helvetica" w:cstheme="minorHAnsi"/>
+          <w:sz w:val="20"/>
+          <w:szCs w:val="20"/>
+        </w:rPr>
+        <w:t>, a blue light-and green light-sensitive</w:t>
+      </w:r>
+      <w:r>
+        <w:rPr>
+          <w:rFonts w:ascii="Helvetica" w:hAnsi="Helvetica" w:cstheme="minorHAnsi"/>
+          <w:sz w:val="20"/>
+          <w:szCs w:val="20"/>
+        </w:rPr>
+        <w:t>. T</w:t>
+      </w:r>
+      <w:r>
+        <w:rPr>
+          <w:rFonts w:ascii="Helvetica" w:hAnsi="Helvetica" w:cstheme="minorHAnsi"/>
+          <w:sz w:val="20"/>
+          <w:szCs w:val="20"/>
+        </w:rPr>
+        <w:t xml:space="preserve">hey will be delivered using </w:t>
+      </w:r>
+      <w:r>
+        <w:rPr>
+          <w:rFonts w:ascii="Helvetica" w:hAnsi="Helvetica" w:cstheme="minorHAnsi"/>
+          <w:sz w:val="20"/>
+          <w:szCs w:val="20"/>
+        </w:rPr>
+        <w:t xml:space="preserve">an </w:t>
+      </w:r>
+      <w:r>
+        <w:rPr>
+          <w:rFonts w:ascii="Helvetica" w:hAnsi="Helvetica" w:cstheme="minorHAnsi"/>
+          <w:sz w:val="20"/>
+          <w:szCs w:val="20"/>
+        </w:rPr>
+        <w:t>AA</w:t>
+      </w:r>
+      <w:r>
+        <w:rPr>
+          <w:rFonts w:ascii="Helvetica" w:hAnsi="Helvetica" w:cstheme="minorHAnsi"/>
+          <w:sz w:val="20"/>
+          <w:szCs w:val="20"/>
+        </w:rPr>
+        <w:t>V</w:t>
+      </w:r>
+      <w:r>
+        <w:rPr>
+          <w:rFonts w:ascii="Helvetica" w:hAnsi="Helvetica" w:cstheme="minorHAnsi"/>
+          <w:sz w:val="20"/>
+          <w:szCs w:val="20"/>
+        </w:rPr>
+        <w:t xml:space="preserve"> Vector</w:t>
+      </w:r>
+      <w:r>
+        <w:rPr>
+          <w:rFonts w:ascii="Helvetica" w:hAnsi="Helvetica" w:cstheme="minorHAnsi"/>
+          <w:sz w:val="20"/>
+          <w:szCs w:val="20"/>
+        </w:rPr>
+        <w:t xml:space="preserve">.  </w:t>
+      </w:r>
+      <w:r>
+        <w:rPr>
+          <w:rFonts w:ascii="Helvetica" w:hAnsi="Helvetica" w:cstheme="minorHAnsi"/>
+          <w:sz w:val="20"/>
+          <w:szCs w:val="20"/>
+        </w:rPr>
+        <w:t xml:space="preserve">In addition, </w:t>
+      </w:r>
+      <w:r>
+        <w:rPr>
+          <w:rFonts w:ascii="Helvetica" w:hAnsi="Helvetica" w:cstheme="minorHAnsi"/>
+          <w:sz w:val="20"/>
+          <w:szCs w:val="20"/>
+        </w:rPr>
+        <w:t xml:space="preserve">note that </w:t>
+      </w:r>
+      <w:r>
+        <w:rPr>
+          <w:rFonts w:ascii="Helvetica" w:hAnsi="Helvetica" w:cstheme="minorHAnsi"/>
+          <w:sz w:val="20"/>
+          <w:szCs w:val="20"/>
+        </w:rPr>
+        <w:t>t</w:t>
+      </w:r>
+      <w:r>
+        <w:rPr>
+          <w:rFonts w:ascii="Helvetica" w:hAnsi="Helvetica" w:cstheme="minorHAnsi"/>
+          <w:sz w:val="20"/>
+          <w:szCs w:val="20"/>
+        </w:rPr>
+        <w:t>his combination allows to have 3 different range</w:t>
+      </w:r>
+      <w:r>
+        <w:rPr>
+          <w:rFonts w:ascii="Helvetica" w:hAnsi="Helvetica" w:cstheme="minorHAnsi"/>
+          <w:sz w:val="20"/>
+          <w:szCs w:val="20"/>
+        </w:rPr>
+        <w:t>s</w:t>
+      </w:r>
+      <w:r>
+        <w:rPr>
+          <w:rFonts w:ascii="Helvetica" w:hAnsi="Helvetica" w:cstheme="minorHAnsi"/>
+          <w:sz w:val="20"/>
+          <w:szCs w:val="20"/>
+        </w:rPr>
+        <w:t xml:space="preserve"> of light activation of neuronal spiking without detectable crosstalk in mouse brain </w:t>
+      </w:r>
+      <w:r>
+        <w:rPr>
+          <w:rFonts w:ascii="Helvetica" w:hAnsi="Helvetica" w:cstheme="minorHAnsi"/>
+          <w:sz w:val="20"/>
+          <w:szCs w:val="20"/>
+        </w:rPr>
+        <w:t>slices</w:t>
+      </w:r>
+      <w:r>
+        <w:rPr>
+          <w:rFonts w:ascii="Helvetica" w:hAnsi="Helvetica" w:cstheme="minorHAnsi"/>
+          <w:sz w:val="20"/>
+          <w:szCs w:val="20"/>
+        </w:rPr>
+        <w:t>.</w:t>
+      </w:r>
     </w:p>
     <w:p>
       <w:pPr>
         <w:pStyle w:val="ListParagraph"/>
-        <w:ind w:left="360"/>
-        <w:rPr>
-          <w:rFonts w:ascii="Helvetica" w:hAnsi="Helvetica" w:cstheme="minorHAnsi"/>
-          <w:sz w:val="20"/>
-          <w:szCs w:val="20"/>
-        </w:rPr>
-      </w:pPr>
-      <w:r>
-        <w:rPr>
-          <w:rFonts w:ascii="Helvetica" w:hAnsi="Helvetica" w:cstheme="minorHAnsi"/>
-          <w:sz w:val="20"/>
-          <w:szCs w:val="20"/>
-        </w:rPr>
-        <w:t xml:space="preserve">Dominic’s intention </w:t>
-      </w:r>
-      <w:r>
-        <w:rPr>
-          <w:rFonts w:ascii="Helvetica" w:hAnsi="Helvetica" w:cstheme="minorHAnsi"/>
-          <w:sz w:val="20"/>
-          <w:szCs w:val="20"/>
-        </w:rPr>
-        <w:t>is</w:t>
-      </w:r>
-      <w:r>
-        <w:rPr>
-          <w:rFonts w:ascii="Helvetica" w:hAnsi="Helvetica" w:cstheme="minorHAnsi"/>
-          <w:sz w:val="20"/>
-          <w:szCs w:val="20"/>
-        </w:rPr>
-        <w:t xml:space="preserve"> to </w:t>
-      </w:r>
-      <w:r>
-        <w:rPr>
-          <w:rFonts w:ascii="Helvetica" w:hAnsi="Helvetica" w:cstheme="minorHAnsi"/>
-          <w:sz w:val="20"/>
-          <w:szCs w:val="20"/>
-        </w:rPr>
-        <w:t xml:space="preserve">show the connection between potential for information and </w:t>
-      </w:r>
-      <w:r>
-        <w:rPr>
-          <w:rFonts w:ascii="Helvetica" w:hAnsi="Helvetica" w:cstheme="minorHAnsi"/>
-          <w:sz w:val="20"/>
-          <w:szCs w:val="20"/>
-        </w:rPr>
-        <w:t xml:space="preserve">neural plasticity with a focus on synapse activity. We keep the design of the microfluidic chambers </w:t>
-      </w:r>
-      <w:r>
-        <w:rPr>
-          <w:rFonts w:ascii="Helvetica" w:hAnsi="Helvetica" w:cstheme="minorHAnsi"/>
-          <w:sz w:val="20"/>
-          <w:szCs w:val="20"/>
-        </w:rPr>
-        <w:t>of the initial model</w:t>
+        <w:numPr>
+          <w:ilvl w:val="0"/>
+          <w:numId w:val="20"/>
+        </w:numPr>
+        <w:rPr>
+          <w:rFonts w:ascii="Helvetica" w:hAnsi="Helvetica" w:cstheme="minorHAnsi"/>
+          <w:sz w:val="20"/>
+          <w:szCs w:val="20"/>
+        </w:rPr>
+      </w:pPr>
+      <w:r>
+        <w:rPr>
+          <w:rFonts w:ascii="Helvetica" w:hAnsi="Helvetica" w:cstheme="minorHAnsi"/>
+          <w:sz w:val="20"/>
+          <w:szCs w:val="20"/>
+        </w:rPr>
+        <w:t xml:space="preserve">Calcium indicator like Rho-2 may not the most appropriate indicator for this model for which we seek to target specific subpopulations of neurons, to measure spiking dynamics and </w:t>
+      </w:r>
+      <w:r>
+        <w:rPr>
+          <w:rFonts w:ascii="Helvetica" w:hAnsi="Helvetica" w:cstheme="minorHAnsi"/>
+          <w:sz w:val="20"/>
+          <w:szCs w:val="20"/>
+        </w:rPr>
+        <w:t>subthreshold</w:t>
+      </w:r>
+      <w:r>
+        <w:rPr>
+          <w:rFonts w:ascii="Helvetica" w:hAnsi="Helvetica" w:cstheme="minorHAnsi"/>
+          <w:sz w:val="20"/>
+          <w:szCs w:val="20"/>
+        </w:rPr>
+        <w:t xml:space="preserve"> voltage</w:t>
       </w:r>
       <w:r>
         <w:rPr>
@@ -387,149 +949,862 @@
           <w:sz w:val="20"/>
           <w:szCs w:val="20"/>
         </w:rPr>
-        <w:t>However the intent of the new model is primarily to</w:t>
-      </w:r>
-      <w:r>
-        <w:rPr>
-          <w:rFonts w:ascii="Helvetica" w:hAnsi="Helvetica" w:cstheme="minorHAnsi"/>
-          <w:sz w:val="20"/>
-          <w:szCs w:val="20"/>
-        </w:rPr>
-        <w:t xml:space="preserve"> characterize the action potentials (spikes) detected in the central chamber in connection with </w:t>
-      </w:r>
-      <w:r>
-        <w:rPr>
-          <w:rFonts w:ascii="Helvetica" w:hAnsi="Helvetica" w:cstheme="minorHAnsi"/>
-          <w:sz w:val="20"/>
-          <w:szCs w:val="20"/>
-        </w:rPr>
-        <w:t>the nature</w:t>
-      </w:r>
-      <w:r>
-        <w:rPr>
-          <w:rFonts w:ascii="Helvetica" w:hAnsi="Helvetica" w:cstheme="minorHAnsi"/>
-          <w:sz w:val="20"/>
-          <w:szCs w:val="20"/>
-        </w:rPr>
-        <w:t xml:space="preserve"> (constant, random, monotonically increasing-decreasing</w:t>
-      </w:r>
-      <w:r>
-        <w:rPr>
-          <w:rFonts w:ascii="Helvetica" w:hAnsi="Helvetica" w:cstheme="minorHAnsi"/>
-          <w:sz w:val="20"/>
-          <w:szCs w:val="20"/>
-        </w:rPr>
-        <w:t xml:space="preserve"> pulses of the activation lights</w:t>
-      </w:r>
-      <w:r>
-        <w:rPr>
-          <w:rFonts w:ascii="Helvetica" w:hAnsi="Helvetica" w:cstheme="minorHAnsi"/>
-          <w:sz w:val="20"/>
-          <w:szCs w:val="20"/>
-        </w:rPr>
-        <w:t xml:space="preserve">) and the </w:t>
-      </w:r>
-      <w:r>
-        <w:rPr>
-          <w:rFonts w:ascii="Helvetica" w:hAnsi="Helvetica" w:cstheme="minorHAnsi"/>
-          <w:sz w:val="20"/>
-          <w:szCs w:val="20"/>
-        </w:rPr>
-        <w:t xml:space="preserve">amount of information that can be </w:t>
-      </w:r>
-      <w:r>
-        <w:rPr>
-          <w:rFonts w:ascii="Helvetica" w:hAnsi="Helvetica" w:cstheme="minorHAnsi"/>
-          <w:sz w:val="20"/>
-          <w:szCs w:val="20"/>
-        </w:rPr>
-        <w:t>transmitted</w:t>
-      </w:r>
-      <w:r>
-        <w:rPr>
-          <w:rFonts w:ascii="Helvetica" w:hAnsi="Helvetica" w:cstheme="minorHAnsi"/>
-          <w:sz w:val="20"/>
-          <w:szCs w:val="20"/>
-        </w:rPr>
-        <w:t xml:space="preserve"> from one chamber to the </w:t>
-      </w:r>
-      <w:r>
-        <w:rPr>
-          <w:rFonts w:ascii="Helvetica" w:hAnsi="Helvetica" w:cstheme="minorHAnsi"/>
-          <w:sz w:val="20"/>
-          <w:szCs w:val="20"/>
-        </w:rPr>
-        <w:t>opposite</w:t>
-      </w:r>
-      <w:r>
-        <w:rPr>
-          <w:rFonts w:ascii="Helvetica" w:hAnsi="Helvetica" w:cstheme="minorHAnsi"/>
-          <w:sz w:val="20"/>
-          <w:szCs w:val="20"/>
-        </w:rPr>
-        <w:t xml:space="preserve"> chamber.</w:t>
+        <w:t>fluctua</w:t>
+      </w:r>
+      <w:r>
+        <w:rPr>
+          <w:rFonts w:ascii="Helvetica" w:hAnsi="Helvetica" w:cstheme="minorHAnsi"/>
+          <w:sz w:val="20"/>
+          <w:szCs w:val="20"/>
+        </w:rPr>
+        <w:t>ti</w:t>
+      </w:r>
+      <w:r>
+        <w:rPr>
+          <w:rFonts w:ascii="Helvetica" w:hAnsi="Helvetica" w:cstheme="minorHAnsi"/>
+          <w:sz w:val="20"/>
+          <w:szCs w:val="20"/>
+        </w:rPr>
+        <w:t>ons. Furthermore</w:t>
+      </w:r>
+      <w:r>
+        <w:rPr>
+          <w:rFonts w:ascii="Helvetica" w:hAnsi="Helvetica" w:cstheme="minorHAnsi"/>
+          <w:sz w:val="20"/>
+          <w:szCs w:val="20"/>
+        </w:rPr>
+        <w:t>,</w:t>
+      </w:r>
+      <w:r>
+        <w:rPr>
+          <w:rFonts w:ascii="Helvetica" w:hAnsi="Helvetica" w:cstheme="minorHAnsi"/>
+          <w:sz w:val="20"/>
+          <w:szCs w:val="20"/>
+        </w:rPr>
+        <w:t xml:space="preserve"> </w:t>
+      </w:r>
+      <w:r>
+        <w:rPr>
+          <w:rFonts w:ascii="Helvetica" w:hAnsi="Helvetica" w:cstheme="minorHAnsi"/>
+          <w:sz w:val="20"/>
+          <w:szCs w:val="20"/>
+        </w:rPr>
+        <w:t>g</w:t>
+      </w:r>
+      <w:r>
+        <w:rPr>
+          <w:rFonts w:ascii="Helvetica" w:hAnsi="Helvetica" w:cstheme="minorHAnsi"/>
+          <w:sz w:val="20"/>
+          <w:szCs w:val="20"/>
+        </w:rPr>
+        <w:t xml:space="preserve">enetically voltage indicators (GEVIs) can detect </w:t>
+      </w:r>
+      <w:r>
+        <w:rPr>
+          <w:rFonts w:ascii="Helvetica" w:hAnsi="Helvetica" w:cstheme="minorHAnsi"/>
+          <w:sz w:val="20"/>
+          <w:szCs w:val="20"/>
+        </w:rPr>
+        <w:t>neuronal depolarization and hyperpolarization when Ca</w:t>
+      </w:r>
+      <w:r>
+        <w:rPr>
+          <w:rFonts w:ascii="Helvetica" w:hAnsi="Helvetica" w:cstheme="minorHAnsi"/>
+          <w:sz w:val="20"/>
+          <w:szCs w:val="20"/>
+          <w:vertAlign w:val="superscript"/>
+        </w:rPr>
+        <w:t>2+</w:t>
+      </w:r>
+      <w:r>
+        <w:rPr>
+          <w:rFonts w:ascii="Helvetica" w:hAnsi="Helvetica" w:cstheme="minorHAnsi"/>
+          <w:sz w:val="20"/>
+          <w:szCs w:val="20"/>
+        </w:rPr>
+        <w:t xml:space="preserve"> does not decrease below cytosolic concentration</w:t>
+      </w:r>
+      <w:r>
+        <w:rPr>
+          <w:rFonts w:ascii="Helvetica" w:hAnsi="Helvetica" w:cstheme="minorHAnsi"/>
+          <w:sz w:val="20"/>
+          <w:szCs w:val="20"/>
+        </w:rPr>
+        <w:t>.</w:t>
+      </w:r>
+      <w:r>
+        <w:rPr>
+          <w:rFonts w:ascii="Helvetica" w:hAnsi="Helvetica" w:cstheme="minorHAnsi"/>
+          <w:sz w:val="20"/>
+          <w:szCs w:val="20"/>
+        </w:rPr>
+        <w:t xml:space="preserve"> </w:t>
+      </w:r>
+      <w:r>
+        <w:rPr>
+          <w:rFonts w:ascii="Helvetica" w:hAnsi="Helvetica" w:cstheme="minorHAnsi"/>
+          <w:sz w:val="20"/>
+          <w:szCs w:val="20"/>
+        </w:rPr>
+        <w:t>Genetically</w:t>
+      </w:r>
+      <w:r>
+        <w:rPr>
+          <w:rFonts w:ascii="Helvetica" w:hAnsi="Helvetica" w:cstheme="minorHAnsi"/>
+          <w:sz w:val="20"/>
+          <w:szCs w:val="20"/>
+        </w:rPr>
+        <w:t xml:space="preserve"> encoded </w:t>
+      </w:r>
+      <w:r>
+        <w:rPr>
+          <w:rFonts w:ascii="Helvetica" w:hAnsi="Helvetica" w:cstheme="minorHAnsi"/>
+          <w:sz w:val="20"/>
+          <w:szCs w:val="20"/>
+        </w:rPr>
+        <w:t>Ca</w:t>
+      </w:r>
+      <w:r>
+        <w:rPr>
+          <w:rFonts w:ascii="Helvetica" w:hAnsi="Helvetica" w:cstheme="minorHAnsi"/>
+          <w:sz w:val="20"/>
+          <w:szCs w:val="20"/>
+          <w:vertAlign w:val="superscript"/>
+        </w:rPr>
+        <w:t>2+</w:t>
+      </w:r>
+      <w:r>
+        <w:rPr>
+          <w:rFonts w:ascii="Helvetica" w:hAnsi="Helvetica" w:cstheme="minorHAnsi"/>
+          <w:sz w:val="20"/>
+          <w:szCs w:val="20"/>
+        </w:rPr>
+        <w:t xml:space="preserve"> indicators </w:t>
+      </w:r>
+      <w:r>
+        <w:rPr>
+          <w:rFonts w:ascii="Helvetica" w:hAnsi="Helvetica" w:cstheme="minorHAnsi"/>
+          <w:sz w:val="20"/>
+          <w:szCs w:val="20"/>
+        </w:rPr>
+        <w:t>Ace-</w:t>
+      </w:r>
+      <w:proofErr w:type="spellStart"/>
+      <w:r>
+        <w:rPr>
+          <w:rFonts w:ascii="Helvetica" w:hAnsi="Helvetica" w:cstheme="minorHAnsi"/>
+          <w:sz w:val="20"/>
+          <w:szCs w:val="20"/>
+        </w:rPr>
+        <w:t>mScarlet</w:t>
+      </w:r>
+      <w:proofErr w:type="spellEnd"/>
+      <w:r>
+        <w:rPr>
+          <w:rFonts w:ascii="Helvetica" w:hAnsi="Helvetica" w:cstheme="minorHAnsi"/>
+          <w:sz w:val="20"/>
+          <w:szCs w:val="20"/>
+        </w:rPr>
+        <w:t xml:space="preserve"> is a red fluorescent GEVI that fuses Ace2N voltage sensitive inhibitory rhodopsin with </w:t>
+      </w:r>
+      <w:proofErr w:type="spellStart"/>
+      <w:r>
+        <w:rPr>
+          <w:rFonts w:ascii="Helvetica" w:hAnsi="Helvetica" w:cstheme="minorHAnsi"/>
+          <w:sz w:val="20"/>
+          <w:szCs w:val="20"/>
+        </w:rPr>
+        <w:t>mScarlet</w:t>
+      </w:r>
+      <w:proofErr w:type="spellEnd"/>
+      <w:r>
+        <w:rPr>
+          <w:rFonts w:ascii="Helvetica" w:hAnsi="Helvetica" w:cstheme="minorHAnsi"/>
+          <w:sz w:val="20"/>
+          <w:szCs w:val="20"/>
+        </w:rPr>
+        <w:t xml:space="preserve">, a bright fluorescent protein. </w:t>
+      </w:r>
+      <w:r>
+        <w:rPr>
+          <w:rFonts w:ascii="Helvetica" w:hAnsi="Helvetica" w:cstheme="minorHAnsi"/>
+          <w:sz w:val="20"/>
+          <w:szCs w:val="20"/>
+        </w:rPr>
+        <w:t>With paired with the appropriate optics, it can report voltage from dozens of neurons and capable of readouts of single action potentials firing at frequencies as high as 100 Hz.</w:t>
+      </w:r>
+      <w:r>
+        <w:rPr>
+          <w:rFonts w:ascii="Helvetica" w:hAnsi="Helvetica" w:cstheme="minorHAnsi"/>
+          <w:sz w:val="20"/>
+          <w:szCs w:val="20"/>
+        </w:rPr>
+        <w:t xml:space="preserve"> Upon depolarization, this electrochromic (</w:t>
+      </w:r>
+      <w:proofErr w:type="spellStart"/>
+      <w:r>
+        <w:rPr>
+          <w:rFonts w:ascii="Helvetica" w:hAnsi="Helvetica" w:cstheme="minorHAnsi"/>
+          <w:sz w:val="20"/>
+          <w:szCs w:val="20"/>
+        </w:rPr>
+        <w:t>eFRET</w:t>
+      </w:r>
+      <w:proofErr w:type="spellEnd"/>
+      <w:r>
+        <w:rPr>
+          <w:rFonts w:ascii="Helvetica" w:hAnsi="Helvetica" w:cstheme="minorHAnsi"/>
+          <w:sz w:val="20"/>
+          <w:szCs w:val="20"/>
+        </w:rPr>
+        <w:t>)</w:t>
+      </w:r>
+      <w:r>
+        <w:rPr>
+          <w:rFonts w:ascii="Helvetica" w:hAnsi="Helvetica" w:cstheme="minorHAnsi"/>
+          <w:sz w:val="20"/>
+          <w:szCs w:val="20"/>
+        </w:rPr>
+        <w:t xml:space="preserve">, </w:t>
+      </w:r>
+      <w:r>
+        <w:rPr>
+          <w:rFonts w:ascii="Helvetica" w:hAnsi="Helvetica" w:cstheme="minorHAnsi"/>
+          <w:sz w:val="20"/>
+          <w:szCs w:val="20"/>
+        </w:rPr>
+        <w:t xml:space="preserve">Ace2N acts as a FRET acceptor, quenching </w:t>
+      </w:r>
+      <w:r>
+        <w:rPr>
+          <w:rFonts w:ascii="Helvetica" w:hAnsi="Helvetica" w:cstheme="minorHAnsi"/>
+          <w:sz w:val="20"/>
+          <w:szCs w:val="20"/>
+        </w:rPr>
+        <w:t xml:space="preserve">a proportion of </w:t>
+      </w:r>
+      <w:proofErr w:type="spellStart"/>
+      <w:r>
+        <w:rPr>
+          <w:rFonts w:ascii="Helvetica" w:hAnsi="Helvetica" w:cstheme="minorHAnsi"/>
+          <w:sz w:val="20"/>
+          <w:szCs w:val="20"/>
+        </w:rPr>
+        <w:t>mScarlet’s</w:t>
+      </w:r>
+      <w:proofErr w:type="spellEnd"/>
+      <w:r>
+        <w:rPr>
+          <w:rFonts w:ascii="Helvetica" w:hAnsi="Helvetica" w:cstheme="minorHAnsi"/>
+          <w:sz w:val="20"/>
+          <w:szCs w:val="20"/>
+        </w:rPr>
+        <w:t xml:space="preserve"> emitted photons via FRET.</w:t>
+      </w:r>
+      <w:r>
+        <w:rPr>
+          <w:rFonts w:ascii="Helvetica" w:hAnsi="Helvetica" w:cstheme="minorHAnsi"/>
+          <w:sz w:val="20"/>
+          <w:szCs w:val="20"/>
+        </w:rPr>
+        <w:t xml:space="preserve"> The peak fluorescence response of Ace-</w:t>
+      </w:r>
+      <w:proofErr w:type="spellStart"/>
+      <w:r>
+        <w:rPr>
+          <w:rFonts w:ascii="Helvetica" w:hAnsi="Helvetica" w:cstheme="minorHAnsi"/>
+          <w:sz w:val="20"/>
+          <w:szCs w:val="20"/>
+        </w:rPr>
+        <w:t>mScarlet</w:t>
+      </w:r>
+      <w:proofErr w:type="spellEnd"/>
+      <w:r>
+        <w:rPr>
+          <w:rFonts w:ascii="Helvetica" w:hAnsi="Helvetica" w:cstheme="minorHAnsi"/>
+          <w:sz w:val="20"/>
+          <w:szCs w:val="20"/>
+        </w:rPr>
+        <w:t xml:space="preserve"> decreases nearly as a function of membrane voltage.</w:t>
+      </w:r>
+      <w:r>
+        <w:rPr>
+          <w:rFonts w:ascii="Helvetica" w:hAnsi="Helvetica" w:cstheme="minorHAnsi"/>
+          <w:sz w:val="20"/>
+          <w:szCs w:val="20"/>
+        </w:rPr>
+        <w:t xml:space="preserve"> </w:t>
+      </w:r>
+      <w:r>
+        <w:rPr>
+          <w:rFonts w:ascii="Helvetica" w:hAnsi="Helvetica" w:cstheme="minorHAnsi"/>
+          <w:sz w:val="20"/>
+          <w:szCs w:val="20"/>
+        </w:rPr>
+        <w:t>So,</w:t>
+      </w:r>
+      <w:r>
+        <w:rPr>
+          <w:rFonts w:ascii="Helvetica" w:hAnsi="Helvetica" w:cstheme="minorHAnsi"/>
+          <w:sz w:val="20"/>
+          <w:szCs w:val="20"/>
+        </w:rPr>
+        <w:t xml:space="preserve"> we will replace Rho-2 by the Ace-</w:t>
+      </w:r>
+      <w:proofErr w:type="spellStart"/>
+      <w:r>
+        <w:rPr>
+          <w:rFonts w:ascii="Helvetica" w:hAnsi="Helvetica" w:cstheme="minorHAnsi"/>
+          <w:sz w:val="20"/>
+          <w:szCs w:val="20"/>
+        </w:rPr>
+        <w:t>mScarlet</w:t>
+      </w:r>
+      <w:proofErr w:type="spellEnd"/>
+      <w:r>
+        <w:rPr>
+          <w:rFonts w:ascii="Helvetica" w:hAnsi="Helvetica" w:cstheme="minorHAnsi"/>
+          <w:sz w:val="20"/>
+          <w:szCs w:val="20"/>
+        </w:rPr>
+        <w:t xml:space="preserve"> indicator in the central chamber.</w:t>
       </w:r>
     </w:p>
     <w:p>
       <w:pPr>
         <w:pStyle w:val="ListParagraph"/>
-        <w:ind w:left="360"/>
-        <w:rPr>
-          <w:rFonts w:ascii="Helvetica" w:hAnsi="Helvetica" w:cstheme="minorHAnsi"/>
-          <w:sz w:val="20"/>
-          <w:szCs w:val="20"/>
-        </w:rPr>
-      </w:pPr>
+        <w:numPr>
+          <w:ilvl w:val="0"/>
+          <w:numId w:val="20"/>
+        </w:numPr>
+        <w:rPr>
+          <w:rFonts w:ascii="Helvetica" w:hAnsi="Helvetica" w:cstheme="minorHAnsi"/>
+          <w:sz w:val="20"/>
+          <w:szCs w:val="20"/>
+        </w:rPr>
+      </w:pPr>
+      <w:r>
+        <w:rPr>
+          <w:rFonts w:ascii="Helvetica" w:hAnsi="Helvetica" w:cstheme="minorHAnsi"/>
+          <w:sz w:val="20"/>
+          <w:szCs w:val="20"/>
+        </w:rPr>
+        <w:t xml:space="preserve">To obtain the electrophysiology of the neurons we will measure the ratio </w:t>
+      </w:r>
+      <m:oMath>
+        <m:r>
+          <m:rPr>
+            <m:sty m:val="p"/>
+          </m:rPr>
+          <w:rPr>
+            <w:rFonts w:ascii="Cambria Math" w:hAnsi="Cambria Math" w:cstheme="minorHAnsi"/>
+            <w:sz w:val="20"/>
+            <w:szCs w:val="20"/>
+          </w:rPr>
+          <m:t>Δ</m:t>
+        </m:r>
+        <m:r>
+          <w:rPr>
+            <w:rFonts w:ascii="Cambria Math" w:hAnsi="Cambria Math" w:cstheme="minorHAnsi"/>
+            <w:sz w:val="20"/>
+            <w:szCs w:val="20"/>
+          </w:rPr>
+          <m:t xml:space="preserve">F </m:t>
+        </m:r>
+        <m:r>
+          <m:rPr>
+            <m:lit/>
+          </m:rPr>
+          <w:rPr>
+            <w:rFonts w:ascii="Cambria Math" w:hAnsi="Cambria Math" w:cstheme="minorHAnsi"/>
+            <w:sz w:val="20"/>
+            <w:szCs w:val="20"/>
+          </w:rPr>
+          <m:t>/</m:t>
+        </m:r>
+        <m:r>
+          <w:rPr>
+            <w:rFonts w:ascii="Cambria Math" w:hAnsi="Cambria Math" w:cstheme="minorHAnsi"/>
+            <w:sz w:val="20"/>
+            <w:szCs w:val="20"/>
+          </w:rPr>
+          <m:t xml:space="preserve"> F</m:t>
+        </m:r>
+      </m:oMath>
+      <w:r>
+        <w:rPr>
+          <w:rFonts w:ascii="Helvetica" w:hAnsi="Helvetica" w:cstheme="minorHAnsi"/>
+          <w:sz w:val="20"/>
+          <w:szCs w:val="20"/>
+        </w:rPr>
+        <w:t xml:space="preserve"> which kinetics should closely track action potentials. </w:t>
+      </w:r>
+      <m:oMath>
+        <m:r>
+          <m:rPr>
+            <m:sty m:val="p"/>
+          </m:rPr>
+          <w:rPr>
+            <w:rFonts w:ascii="Cambria Math" w:hAnsi="Cambria Math" w:cstheme="minorHAnsi"/>
+            <w:sz w:val="20"/>
+            <w:szCs w:val="20"/>
+          </w:rPr>
+          <m:t>Δ</m:t>
+        </m:r>
+        <m:r>
+          <w:rPr>
+            <w:rFonts w:ascii="Cambria Math" w:hAnsi="Cambria Math" w:cstheme="minorHAnsi"/>
+            <w:sz w:val="20"/>
+            <w:szCs w:val="20"/>
+          </w:rPr>
+          <m:t xml:space="preserve">F </m:t>
+        </m:r>
+        <m:r>
+          <m:rPr>
+            <m:lit/>
+          </m:rPr>
+          <w:rPr>
+            <w:rFonts w:ascii="Cambria Math" w:hAnsi="Cambria Math" w:cstheme="minorHAnsi"/>
+            <w:sz w:val="20"/>
+            <w:szCs w:val="20"/>
+          </w:rPr>
+          <m:t>/</m:t>
+        </m:r>
+        <m:r>
+          <w:rPr>
+            <w:rFonts w:ascii="Cambria Math" w:hAnsi="Cambria Math" w:cstheme="minorHAnsi"/>
+            <w:sz w:val="20"/>
+            <w:szCs w:val="20"/>
+          </w:rPr>
+          <m:t xml:space="preserve"> F</m:t>
+        </m:r>
+      </m:oMath>
+      <w:r>
+        <w:rPr>
+          <w:rFonts w:ascii="Helvetica" w:hAnsi="Helvetica" w:cstheme="minorHAnsi"/>
+          <w:sz w:val="20"/>
+          <w:szCs w:val="20"/>
+        </w:rPr>
+        <w:t xml:space="preserve"> </w:t>
+      </w:r>
+      <w:r>
+        <w:rPr>
+          <w:rFonts w:ascii="Helvetica" w:hAnsi="Helvetica" w:cstheme="minorHAnsi"/>
+          <w:sz w:val="20"/>
+          <w:szCs w:val="20"/>
+        </w:rPr>
+        <w:t xml:space="preserve">is defined as the ratio between the difference between the fluorescence </w:t>
+      </w:r>
+      <w:r>
+        <w:rPr>
+          <w:rFonts w:ascii="Helvetica" w:hAnsi="Helvetica" w:cstheme="minorHAnsi"/>
+          <w:sz w:val="20"/>
+          <w:szCs w:val="20"/>
+        </w:rPr>
+        <w:t xml:space="preserve">measured in compartment 4 </w:t>
+      </w:r>
+      <w:r>
+        <w:rPr>
+          <w:rFonts w:ascii="Helvetica" w:hAnsi="Helvetica" w:cstheme="minorHAnsi"/>
+          <w:sz w:val="20"/>
+          <w:szCs w:val="20"/>
+        </w:rPr>
+        <w:t>during excitation of neurons on the peripheral chambers and the fluorescence at rest</w:t>
+      </w:r>
+      <w:r>
+        <w:rPr>
+          <w:rFonts w:ascii="Helvetica" w:hAnsi="Helvetica" w:cstheme="minorHAnsi"/>
+          <w:sz w:val="20"/>
+          <w:szCs w:val="20"/>
+        </w:rPr>
+        <w:t xml:space="preserve"> in compartment 4</w:t>
+      </w:r>
+      <w:r>
+        <w:rPr>
+          <w:rFonts w:ascii="Helvetica" w:hAnsi="Helvetica" w:cstheme="minorHAnsi"/>
+          <w:sz w:val="20"/>
+          <w:szCs w:val="20"/>
+        </w:rPr>
+        <w:t xml:space="preserve"> over the fluorescence at rest</w:t>
+      </w:r>
+      <w:r>
+        <w:rPr>
+          <w:rFonts w:ascii="Helvetica" w:hAnsi="Helvetica" w:cstheme="minorHAnsi"/>
+          <w:sz w:val="20"/>
+          <w:szCs w:val="20"/>
+        </w:rPr>
+        <w:t xml:space="preserve"> in compartment 4</w:t>
+      </w:r>
+      <w:r>
+        <w:rPr>
+          <w:rFonts w:ascii="Helvetica" w:hAnsi="Helvetica" w:cstheme="minorHAnsi"/>
+          <w:sz w:val="20"/>
+          <w:szCs w:val="20"/>
+        </w:rPr>
+        <w:t>.</w:t>
+      </w:r>
+      <w:r>
+        <w:rPr>
+          <w:rFonts w:ascii="Helvetica" w:hAnsi="Helvetica" w:cstheme="minorHAnsi"/>
+          <w:sz w:val="20"/>
+          <w:szCs w:val="20"/>
+        </w:rPr>
+        <w:t xml:space="preserve"> </w:t>
+      </w:r>
+      <w:r>
+        <w:rPr>
+          <w:rFonts w:ascii="Helvetica" w:hAnsi="Helvetica" w:cstheme="minorHAnsi"/>
+          <w:sz w:val="20"/>
+          <w:szCs w:val="20"/>
+        </w:rPr>
+        <w:t>To record the fluorescence of the Ace-</w:t>
+      </w:r>
+      <w:proofErr w:type="spellStart"/>
+      <w:r>
+        <w:rPr>
+          <w:rFonts w:ascii="Helvetica" w:hAnsi="Helvetica" w:cstheme="minorHAnsi"/>
+          <w:sz w:val="20"/>
+          <w:szCs w:val="20"/>
+        </w:rPr>
+        <w:t>mScarlet</w:t>
+      </w:r>
+      <w:proofErr w:type="spellEnd"/>
+      <w:r>
+        <w:rPr>
+          <w:rFonts w:ascii="Helvetica" w:hAnsi="Helvetica" w:cstheme="minorHAnsi"/>
+          <w:sz w:val="20"/>
+          <w:szCs w:val="20"/>
+        </w:rPr>
+        <w:t xml:space="preserve">, </w:t>
+      </w:r>
+      <w:r>
+        <w:rPr>
+          <w:rFonts w:ascii="Helvetica" w:hAnsi="Helvetica" w:cstheme="minorHAnsi"/>
+          <w:sz w:val="20"/>
+          <w:szCs w:val="20"/>
+        </w:rPr>
+        <w:t>we will use 2-</w:t>
+      </w:r>
+      <w:r>
+        <w:rPr>
+          <w:rFonts w:ascii="Helvetica" w:hAnsi="Helvetica" w:cstheme="minorHAnsi"/>
+          <w:sz w:val="20"/>
+          <w:szCs w:val="20"/>
+        </w:rPr>
+        <w:t xml:space="preserve">photon Fluorescent Lifetime Imaging Microscopy (FLIM) FRET techniques. </w:t>
+      </w:r>
+      <w:r>
+        <w:rPr>
+          <w:rFonts w:ascii="Helvetica" w:hAnsi="Helvetica" w:cstheme="minorHAnsi"/>
+          <w:sz w:val="20"/>
+          <w:szCs w:val="20"/>
+        </w:rPr>
+        <w:t xml:space="preserve">In contrast to confocal microscopy, 2-photon imaging microscopy provides better deep-tissue imaging, less light scattering and absorption, and </w:t>
+      </w:r>
+      <w:r>
+        <w:rPr>
+          <w:rFonts w:ascii="Helvetica" w:hAnsi="Helvetica" w:cstheme="minorHAnsi"/>
+          <w:sz w:val="20"/>
+          <w:szCs w:val="20"/>
+        </w:rPr>
+        <w:t xml:space="preserve">less </w:t>
+      </w:r>
+      <w:r>
+        <w:rPr>
+          <w:rFonts w:ascii="Helvetica" w:hAnsi="Helvetica" w:cstheme="minorHAnsi"/>
+          <w:sz w:val="20"/>
+          <w:szCs w:val="20"/>
+        </w:rPr>
+        <w:t>photobleaching allowing longer time analysis, and Ace-</w:t>
+      </w:r>
+      <w:proofErr w:type="spellStart"/>
+      <w:r>
+        <w:rPr>
+          <w:rFonts w:ascii="Helvetica" w:hAnsi="Helvetica" w:cstheme="minorHAnsi"/>
+          <w:sz w:val="20"/>
+          <w:szCs w:val="20"/>
+        </w:rPr>
+        <w:t>mScarlet</w:t>
+      </w:r>
+      <w:proofErr w:type="spellEnd"/>
+      <w:r>
+        <w:rPr>
+          <w:rFonts w:ascii="Helvetica" w:hAnsi="Helvetica" w:cstheme="minorHAnsi"/>
+          <w:sz w:val="20"/>
+          <w:szCs w:val="20"/>
+        </w:rPr>
+        <w:t xml:space="preserve"> has demonstrated under th</w:t>
+      </w:r>
+      <w:r>
+        <w:rPr>
+          <w:rFonts w:ascii="Helvetica" w:hAnsi="Helvetica" w:cstheme="minorHAnsi"/>
+          <w:sz w:val="20"/>
+          <w:szCs w:val="20"/>
+        </w:rPr>
+        <w:t>e FLIM</w:t>
+      </w:r>
+      <w:r>
+        <w:rPr>
+          <w:rFonts w:ascii="Helvetica" w:hAnsi="Helvetica" w:cstheme="minorHAnsi"/>
+          <w:sz w:val="20"/>
+          <w:szCs w:val="20"/>
+        </w:rPr>
+        <w:t xml:space="preserve"> </w:t>
+      </w:r>
+      <w:r>
+        <w:rPr>
+          <w:rFonts w:ascii="Helvetica" w:hAnsi="Helvetica" w:cstheme="minorHAnsi"/>
+          <w:sz w:val="20"/>
+          <w:szCs w:val="20"/>
+        </w:rPr>
+        <w:t>technique</w:t>
+      </w:r>
+      <w:r>
+        <w:rPr>
+          <w:rFonts w:ascii="Helvetica" w:hAnsi="Helvetica" w:cstheme="minorHAnsi"/>
+          <w:sz w:val="20"/>
+          <w:szCs w:val="20"/>
+        </w:rPr>
+        <w:t xml:space="preserve"> high FRET efficiency</w:t>
+      </w:r>
+      <w:r>
+        <w:rPr>
+          <w:rFonts w:ascii="Helvetica" w:hAnsi="Helvetica" w:cstheme="minorHAnsi"/>
+          <w:sz w:val="20"/>
+          <w:szCs w:val="20"/>
+        </w:rPr>
+        <w:t>.</w:t>
+      </w:r>
     </w:p>
     <w:p>
       <w:pPr>
         <w:pStyle w:val="ListParagraph"/>
-        <w:ind w:left="360"/>
-        <w:rPr>
-          <w:rFonts w:ascii="Helvetica" w:hAnsi="Helvetica" w:cstheme="minorHAnsi"/>
-          <w:sz w:val="20"/>
-          <w:szCs w:val="20"/>
-        </w:rPr>
-      </w:pPr>
-      <w:r>
-        <w:rPr>
-          <w:rFonts w:ascii="Helvetica" w:hAnsi="Helvetica" w:cstheme="minorHAnsi"/>
-          <w:sz w:val="20"/>
-          <w:szCs w:val="20"/>
-        </w:rPr>
-        <w:t xml:space="preserve">To avoid </w:t>
-      </w:r>
-      <w:r>
-        <w:rPr>
-          <w:rFonts w:ascii="Helvetica" w:hAnsi="Helvetica" w:cstheme="minorHAnsi"/>
-          <w:sz w:val="20"/>
-          <w:szCs w:val="20"/>
-        </w:rPr>
-        <w:t xml:space="preserve">phosphorescence </w:t>
-      </w:r>
-      <w:r>
-        <w:rPr>
-          <w:rFonts w:ascii="Helvetica" w:hAnsi="Helvetica" w:cstheme="minorHAnsi"/>
-          <w:sz w:val="20"/>
-          <w:szCs w:val="20"/>
-        </w:rPr>
-        <w:t>inference</w:t>
-      </w:r>
-      <w:r>
-        <w:rPr>
-          <w:rFonts w:ascii="Helvetica" w:hAnsi="Helvetica" w:cstheme="minorHAnsi"/>
-          <w:sz w:val="20"/>
-          <w:szCs w:val="20"/>
-        </w:rPr>
-        <w:t xml:space="preserve"> and have a fine </w:t>
-      </w:r>
-      <w:r>
-        <w:rPr>
-          <w:rFonts w:ascii="Helvetica" w:hAnsi="Helvetica" w:cstheme="minorHAnsi"/>
-          <w:sz w:val="20"/>
-          <w:szCs w:val="20"/>
-        </w:rPr>
-        <w:t>independent optical control of the 3 populations of neurons in each “AP originator” compartments</w:t>
+        <w:numPr>
+          <w:ilvl w:val="0"/>
+          <w:numId w:val="20"/>
+        </w:numPr>
+        <w:rPr>
+          <w:rFonts w:ascii="Helvetica" w:hAnsi="Helvetica" w:cstheme="minorHAnsi"/>
+          <w:sz w:val="20"/>
+          <w:szCs w:val="20"/>
+        </w:rPr>
+      </w:pPr>
+      <w:r>
+        <w:rPr>
+          <w:rFonts w:ascii="Helvetica" w:hAnsi="Helvetica" w:cstheme="minorHAnsi"/>
+          <w:sz w:val="20"/>
+          <w:szCs w:val="20"/>
+        </w:rPr>
+        <w:t>To detect the burst,</w:t>
+      </w:r>
+      <w:r>
+        <w:rPr>
+          <w:rFonts w:ascii="Helvetica" w:hAnsi="Helvetica" w:cstheme="minorHAnsi"/>
+          <w:sz w:val="20"/>
+          <w:szCs w:val="20"/>
+        </w:rPr>
+        <w:t xml:space="preserve"> we will look for a </w:t>
+      </w:r>
+      <w:proofErr w:type="spellStart"/>
+      <w:r>
+        <w:rPr>
+          <w:rFonts w:ascii="Helvetica" w:hAnsi="Helvetica" w:cstheme="minorHAnsi"/>
+          <w:sz w:val="20"/>
+          <w:szCs w:val="20"/>
+        </w:rPr>
+        <w:t>burslet</w:t>
+      </w:r>
+      <w:proofErr w:type="spellEnd"/>
+      <w:r>
+        <w:rPr>
+          <w:rFonts w:ascii="Helvetica" w:hAnsi="Helvetica" w:cstheme="minorHAnsi"/>
+          <w:sz w:val="20"/>
+          <w:szCs w:val="20"/>
+        </w:rPr>
+        <w:t xml:space="preserve">: a sequence of at least 4 spikes with </w:t>
+      </w:r>
+      <w:proofErr w:type="spellStart"/>
+      <w:r>
+        <w:rPr>
+          <w:rFonts w:ascii="Helvetica" w:hAnsi="Helvetica" w:cstheme="minorHAnsi"/>
+          <w:sz w:val="20"/>
+          <w:szCs w:val="20"/>
+        </w:rPr>
+        <w:t>interspike</w:t>
+      </w:r>
+      <w:proofErr w:type="spellEnd"/>
+      <w:r>
+        <w:rPr>
+          <w:rFonts w:ascii="Helvetica" w:hAnsi="Helvetica" w:cstheme="minorHAnsi"/>
+          <w:sz w:val="20"/>
+          <w:szCs w:val="20"/>
+        </w:rPr>
+        <w:t xml:space="preserve"> intervals less than a threshold</w:t>
+      </w:r>
+      <w:r>
+        <w:rPr>
+          <w:rFonts w:ascii="Helvetica" w:hAnsi="Helvetica" w:cstheme="minorHAnsi"/>
+          <w:sz w:val="20"/>
+          <w:szCs w:val="20"/>
+        </w:rPr>
+        <w:t xml:space="preserve"> which will be estimated based on historical analysis</w:t>
+      </w:r>
+      <w:r>
+        <w:rPr>
+          <w:rFonts w:ascii="Helvetica" w:hAnsi="Helvetica" w:cstheme="minorHAnsi"/>
+          <w:sz w:val="20"/>
+          <w:szCs w:val="20"/>
+        </w:rPr>
+        <w:t xml:space="preserve">. Any group of </w:t>
+      </w:r>
+      <w:proofErr w:type="spellStart"/>
+      <w:r>
+        <w:rPr>
+          <w:rFonts w:ascii="Helvetica" w:hAnsi="Helvetica" w:cstheme="minorHAnsi"/>
+          <w:sz w:val="20"/>
+          <w:szCs w:val="20"/>
+        </w:rPr>
+        <w:t>burslets</w:t>
+      </w:r>
+      <w:proofErr w:type="spellEnd"/>
+      <w:r>
+        <w:rPr>
+          <w:rFonts w:ascii="Helvetica" w:hAnsi="Helvetica" w:cstheme="minorHAnsi"/>
+          <w:sz w:val="20"/>
+          <w:szCs w:val="20"/>
+        </w:rPr>
+        <w:t xml:space="preserve"> that overlaps in time is a burst, and we will fix a minimum duration of 10 </w:t>
+      </w:r>
+      <w:proofErr w:type="spellStart"/>
+      <w:r>
+        <w:rPr>
+          <w:rFonts w:ascii="Helvetica" w:hAnsi="Helvetica" w:cstheme="minorHAnsi"/>
+          <w:sz w:val="20"/>
+          <w:szCs w:val="20"/>
+        </w:rPr>
+        <w:t>ms</w:t>
+      </w:r>
+      <w:proofErr w:type="spellEnd"/>
+      <w:r>
+        <w:rPr>
+          <w:rFonts w:ascii="Helvetica" w:hAnsi="Helvetica" w:cstheme="minorHAnsi"/>
+          <w:sz w:val="20"/>
+          <w:szCs w:val="20"/>
+        </w:rPr>
+        <w:t xml:space="preserve"> for a burst to eliminate </w:t>
+      </w:r>
+      <w:r>
+        <w:rPr>
+          <w:rFonts w:ascii="Helvetica" w:hAnsi="Helvetica" w:cstheme="minorHAnsi"/>
+          <w:sz w:val="20"/>
+          <w:szCs w:val="20"/>
+        </w:rPr>
+        <w:t>noise recording.</w:t>
+      </w:r>
+      <w:r>
+        <w:rPr>
+          <w:rFonts w:ascii="Helvetica" w:hAnsi="Helvetica" w:cstheme="minorHAnsi"/>
+          <w:sz w:val="20"/>
+          <w:szCs w:val="20"/>
+        </w:rPr>
+        <w:t xml:space="preserve"> </w:t>
+      </w:r>
+      <w:r>
+        <w:rPr>
+          <w:rFonts w:ascii="Helvetica" w:hAnsi="Helvetica" w:cstheme="minorHAnsi"/>
+          <w:sz w:val="20"/>
+          <w:szCs w:val="20"/>
+        </w:rPr>
+        <w:t xml:space="preserve">Minimum burst duration will be enforced to eliminate noise. Peak spike rates during each burst and time associated with that peak will be </w:t>
+      </w:r>
+      <w:r>
+        <w:rPr>
+          <w:rFonts w:ascii="Helvetica" w:hAnsi="Helvetica" w:cstheme="minorHAnsi"/>
+          <w:sz w:val="20"/>
+          <w:szCs w:val="20"/>
+        </w:rPr>
+        <w:t>estimated</w:t>
+      </w:r>
+      <w:r>
+        <w:rPr>
+          <w:rFonts w:ascii="Helvetica" w:hAnsi="Helvetica" w:cstheme="minorHAnsi"/>
+          <w:sz w:val="20"/>
+          <w:szCs w:val="20"/>
+        </w:rPr>
+        <w:t xml:space="preserve"> form a </w:t>
+      </w:r>
+      <w:r>
+        <w:rPr>
+          <w:rFonts w:ascii="Helvetica" w:hAnsi="Helvetica" w:cstheme="minorHAnsi"/>
+          <w:sz w:val="20"/>
+          <w:szCs w:val="20"/>
+        </w:rPr>
+        <w:t>smoothed</w:t>
+      </w:r>
+      <w:r>
+        <w:rPr>
+          <w:rFonts w:ascii="Helvetica" w:hAnsi="Helvetica" w:cstheme="minorHAnsi"/>
+          <w:sz w:val="20"/>
+          <w:szCs w:val="20"/>
+        </w:rPr>
+        <w:t xml:space="preserve"> histogram of spike count</w:t>
+      </w:r>
+      <w:r>
+        <w:rPr>
+          <w:rFonts w:ascii="Helvetica" w:hAnsi="Helvetica" w:cstheme="minorHAnsi"/>
+          <w:sz w:val="20"/>
+          <w:szCs w:val="20"/>
+        </w:rPr>
+        <w:t>.</w:t>
+      </w:r>
+      <w:r>
+        <w:rPr>
+          <w:rFonts w:ascii="Helvetica" w:hAnsi="Helvetica" w:cstheme="minorHAnsi"/>
+          <w:sz w:val="20"/>
+          <w:szCs w:val="20"/>
+        </w:rPr>
+        <w:t xml:space="preserve"> </w:t>
+      </w:r>
+      <w:r>
+        <w:rPr>
+          <w:rFonts w:ascii="Helvetica" w:hAnsi="Helvetica" w:cstheme="minorHAnsi"/>
+          <w:sz w:val="20"/>
+          <w:szCs w:val="20"/>
+        </w:rPr>
+        <w:t xml:space="preserve">We will investigate a spike train distance which defines the distance (dissimilarity) between two spike trains as the minimum cost of transforming one spike train into the other following a series of edit </w:t>
+      </w:r>
+      <w:r>
+        <w:rPr>
+          <w:rFonts w:ascii="Helvetica" w:hAnsi="Helvetica" w:cstheme="minorHAnsi"/>
+          <w:sz w:val="20"/>
+          <w:szCs w:val="20"/>
+        </w:rPr>
+        <w:lastRenderedPageBreak/>
+        <w:t xml:space="preserve">operations (insertion, deletion, or </w:t>
+      </w:r>
+      <w:r>
+        <w:rPr>
+          <w:rFonts w:ascii="Helvetica" w:hAnsi="Helvetica" w:cstheme="minorHAnsi"/>
+          <w:sz w:val="20"/>
+          <w:szCs w:val="20"/>
+        </w:rPr>
+        <w:t>temporal</w:t>
+      </w:r>
+      <w:r>
+        <w:rPr>
+          <w:rFonts w:ascii="Helvetica" w:hAnsi="Helvetica" w:cstheme="minorHAnsi"/>
+          <w:sz w:val="20"/>
+          <w:szCs w:val="20"/>
+        </w:rPr>
+        <w:t xml:space="preserve"> shifting). The cost of shifting a spike in time will be adjusted by a cost which will take into account the cost of shifting non-coincident spikes. </w:t>
+      </w:r>
+      <w:r>
+        <w:rPr>
+          <w:rFonts w:ascii="Helvetica" w:hAnsi="Helvetica" w:cstheme="minorHAnsi"/>
+          <w:sz w:val="20"/>
+          <w:szCs w:val="20"/>
+        </w:rPr>
+        <w:t>We will be</w:t>
       </w:r>
       <w:r>
         <w:rPr>
@@ -545,31 +1820,39 @@
           <w:sz w:val="20"/>
           <w:szCs w:val="20"/>
         </w:rPr>
-        <w:t xml:space="preserve"> we use three different excitatory </w:t>
-      </w:r>
-      <w:r>
-        <w:rPr>
-          <w:rFonts w:ascii="Helvetica" w:hAnsi="Helvetica" w:cstheme="minorHAnsi"/>
-          <w:sz w:val="20"/>
-          <w:szCs w:val="20"/>
-        </w:rPr>
-        <w:t>(</w:t>
-      </w:r>
-      <w:r>
-        <w:rPr>
-          <w:rFonts w:ascii="Helvetica" w:hAnsi="Helvetica" w:cstheme="minorHAnsi"/>
-          <w:sz w:val="20"/>
-          <w:szCs w:val="20"/>
-        </w:rPr>
-        <w:t>depolarizing) opsins actuators: the fast temporal kinetics</w:t>
-      </w:r>
-      <w:r>
-        <w:rPr>
-          <w:rFonts w:ascii="Helvetica" w:hAnsi="Helvetica" w:cstheme="minorHAnsi"/>
-          <w:sz w:val="20"/>
-          <w:szCs w:val="20"/>
-        </w:rPr>
-        <w:t xml:space="preserve"> blue light-sensitive</w:t>
+        <w:t xml:space="preserve"> then</w:t>
+      </w:r>
+      <w:r>
+        <w:rPr>
+          <w:rFonts w:ascii="Helvetica" w:hAnsi="Helvetica" w:cstheme="minorHAnsi"/>
+          <w:sz w:val="20"/>
+          <w:szCs w:val="20"/>
+        </w:rPr>
+        <w:t>,</w:t>
+      </w:r>
+      <w:r>
+        <w:rPr>
+          <w:rFonts w:ascii="Helvetica" w:hAnsi="Helvetica" w:cstheme="minorHAnsi"/>
+          <w:sz w:val="20"/>
+          <w:szCs w:val="20"/>
+        </w:rPr>
+        <w:t xml:space="preserve"> in position to compare the similarity between bursts </w:t>
+      </w:r>
+      <w:r>
+        <w:rPr>
+          <w:rFonts w:ascii="Helvetica" w:hAnsi="Helvetica" w:cstheme="minorHAnsi"/>
+          <w:sz w:val="20"/>
+          <w:szCs w:val="20"/>
+        </w:rPr>
+        <w:t xml:space="preserve">in chamber 4 </w:t>
+      </w:r>
+      <w:r>
+        <w:rPr>
+          <w:rFonts w:ascii="Helvetica" w:hAnsi="Helvetica" w:cstheme="minorHAnsi"/>
+          <w:sz w:val="20"/>
+          <w:szCs w:val="20"/>
+        </w:rPr>
+        <w:t>depending the nature of the information in compartment 1,</w:t>
       </w:r>
       <w:r>
         <w:rPr>
@@ -579,217 +1862,88 @@
         </w:rPr>
         <w:t xml:space="preserve"> </w:t>
       </w:r>
-      <w:proofErr w:type="spellStart"/>
-      <w:r>
-        <w:rPr>
-          <w:rFonts w:ascii="Helvetica" w:hAnsi="Helvetica" w:cstheme="minorHAnsi"/>
-          <w:sz w:val="20"/>
-          <w:szCs w:val="20"/>
-        </w:rPr>
-        <w:t>ChETA</w:t>
-      </w:r>
-      <w:proofErr w:type="spellEnd"/>
-      <w:r>
-        <w:rPr>
-          <w:rFonts w:ascii="Helvetica" w:hAnsi="Helvetica" w:cstheme="minorHAnsi"/>
-          <w:sz w:val="20"/>
-          <w:szCs w:val="20"/>
-        </w:rPr>
-        <w:t xml:space="preserve"> opsin </w:t>
-      </w:r>
-      <w:r>
-        <w:rPr>
-          <w:rFonts w:ascii="Helvetica" w:hAnsi="Helvetica" w:cstheme="minorHAnsi"/>
-          <w:sz w:val="20"/>
-          <w:szCs w:val="20"/>
-        </w:rPr>
-        <w:t>pAAV-Ef1a-DIO Ch</w:t>
-      </w:r>
-      <w:r>
-        <w:rPr>
-          <w:rFonts w:ascii="Helvetica" w:hAnsi="Helvetica" w:cstheme="minorHAnsi"/>
-          <w:sz w:val="20"/>
-          <w:szCs w:val="20"/>
-        </w:rPr>
-        <w:t>ETA</w:t>
-      </w:r>
-      <w:r>
-        <w:rPr>
-          <w:rFonts w:ascii="Helvetica" w:hAnsi="Helvetica" w:cstheme="minorHAnsi"/>
-          <w:sz w:val="20"/>
-          <w:szCs w:val="20"/>
-        </w:rPr>
-        <w:t>-EYFP</w:t>
-      </w:r>
-      <w:r>
-        <w:rPr>
-          <w:rFonts w:ascii="Helvetica" w:hAnsi="Helvetica" w:cstheme="minorHAnsi"/>
-          <w:sz w:val="20"/>
-          <w:szCs w:val="20"/>
-        </w:rPr>
-        <w:t xml:space="preserve"> </w:t>
-      </w:r>
-      <w:r>
-        <w:rPr>
-          <w:rFonts w:ascii="Helvetica" w:hAnsi="Helvetica" w:cstheme="minorHAnsi"/>
-          <w:sz w:val="20"/>
-          <w:szCs w:val="20"/>
-        </w:rPr>
-        <w:t>with a peak response</w:t>
-      </w:r>
-      <w:r>
-        <w:rPr>
-          <w:rFonts w:ascii="Helvetica" w:hAnsi="Helvetica" w:cstheme="minorHAnsi"/>
-          <w:sz w:val="20"/>
-          <w:szCs w:val="20"/>
-        </w:rPr>
-        <w:t xml:space="preserve"> </w:t>
-      </w:r>
-      <w:r>
-        <w:rPr>
-          <w:rFonts w:ascii="Helvetica" w:hAnsi="Helvetica" w:cstheme="minorHAnsi"/>
-          <w:sz w:val="20"/>
-          <w:szCs w:val="20"/>
-        </w:rPr>
-        <w:t xml:space="preserve">490 </w:t>
-      </w:r>
-      <w:r>
-        <w:rPr>
-          <w:rFonts w:ascii="Helvetica" w:hAnsi="Helvetica" w:cstheme="minorHAnsi"/>
-          <w:sz w:val="20"/>
-          <w:szCs w:val="20"/>
-        </w:rPr>
-        <w:t>nm, one</w:t>
-      </w:r>
-      <w:r>
-        <w:rPr>
-          <w:rFonts w:ascii="Helvetica" w:hAnsi="Helvetica" w:cstheme="minorHAnsi"/>
-          <w:sz w:val="20"/>
-          <w:szCs w:val="20"/>
-        </w:rPr>
-        <w:t xml:space="preserve"> red-shifted opsin </w:t>
-      </w:r>
-      <w:proofErr w:type="spellStart"/>
-      <w:r>
-        <w:rPr>
-          <w:rFonts w:ascii="Helvetica" w:hAnsi="Helvetica" w:cstheme="minorHAnsi"/>
-          <w:sz w:val="20"/>
-          <w:szCs w:val="20"/>
-        </w:rPr>
-        <w:t>Chrimson</w:t>
-      </w:r>
-      <w:proofErr w:type="spellEnd"/>
-      <w:r>
-        <w:rPr>
-          <w:rFonts w:ascii="Helvetica" w:hAnsi="Helvetica" w:cstheme="minorHAnsi"/>
-          <w:sz w:val="20"/>
-          <w:szCs w:val="20"/>
-        </w:rPr>
-        <w:t xml:space="preserve"> </w:t>
-      </w:r>
-      <w:proofErr w:type="spellStart"/>
-      <w:r>
-        <w:rPr>
-          <w:rFonts w:ascii="Helvetica" w:hAnsi="Helvetica" w:cstheme="minorHAnsi"/>
-          <w:sz w:val="20"/>
-          <w:szCs w:val="20"/>
-        </w:rPr>
-        <w:t>pAAV-ChrimsonR-tdT</w:t>
-      </w:r>
-      <w:proofErr w:type="spellEnd"/>
-      <w:r>
-        <w:rPr>
-          <w:rFonts w:ascii="Helvetica" w:hAnsi="Helvetica" w:cstheme="minorHAnsi"/>
-          <w:sz w:val="20"/>
-          <w:szCs w:val="20"/>
-        </w:rPr>
-        <w:t xml:space="preserve"> </w:t>
-      </w:r>
-      <w:r>
-        <w:rPr>
-          <w:rFonts w:ascii="Helvetica" w:hAnsi="Helvetica" w:cstheme="minorHAnsi"/>
-          <w:sz w:val="20"/>
-          <w:szCs w:val="20"/>
-        </w:rPr>
-        <w:t>(peak response 590 nm)</w:t>
-      </w:r>
-      <w:r>
-        <w:rPr>
-          <w:rFonts w:ascii="Helvetica" w:hAnsi="Helvetica" w:cstheme="minorHAnsi"/>
-          <w:sz w:val="20"/>
-          <w:szCs w:val="20"/>
-        </w:rPr>
-        <w:t xml:space="preserve"> and, Chronos</w:t>
-      </w:r>
-      <w:r>
-        <w:rPr>
-          <w:rFonts w:ascii="Helvetica" w:hAnsi="Helvetica" w:cstheme="minorHAnsi"/>
-          <w:sz w:val="20"/>
-          <w:szCs w:val="20"/>
-        </w:rPr>
-        <w:t xml:space="preserve"> </w:t>
-      </w:r>
-      <w:proofErr w:type="spellStart"/>
-      <w:r>
-        <w:rPr>
-          <w:rFonts w:ascii="Helvetica" w:hAnsi="Helvetica" w:cstheme="minorHAnsi"/>
-          <w:sz w:val="20"/>
-          <w:szCs w:val="20"/>
-        </w:rPr>
-        <w:t>pAAV</w:t>
-      </w:r>
-      <w:proofErr w:type="spellEnd"/>
-      <w:r>
-        <w:rPr>
-          <w:rFonts w:ascii="Helvetica" w:hAnsi="Helvetica" w:cstheme="minorHAnsi"/>
-          <w:sz w:val="20"/>
-          <w:szCs w:val="20"/>
-        </w:rPr>
-        <w:t xml:space="preserve">-Syn-Chronos-GFP </w:t>
-      </w:r>
-      <w:r>
-        <w:rPr>
-          <w:rFonts w:ascii="Helvetica" w:hAnsi="Helvetica" w:cstheme="minorHAnsi"/>
-          <w:sz w:val="20"/>
-          <w:szCs w:val="20"/>
-        </w:rPr>
-        <w:t>(500 nm)</w:t>
-      </w:r>
-      <w:r>
-        <w:rPr>
-          <w:rFonts w:ascii="Helvetica" w:hAnsi="Helvetica" w:cstheme="minorHAnsi"/>
-          <w:sz w:val="20"/>
-          <w:szCs w:val="20"/>
-        </w:rPr>
-        <w:t>, a blue light-and green light-sensitive</w:t>
-      </w:r>
-      <w:r>
-        <w:rPr>
-          <w:rFonts w:ascii="Helvetica" w:hAnsi="Helvetica" w:cstheme="minorHAnsi"/>
-          <w:sz w:val="20"/>
-          <w:szCs w:val="20"/>
-        </w:rPr>
-        <w:t xml:space="preserve">.  This combination allows to have 3 different range of light activation of neuronal spiking without detectable crosstalk in mouse brain </w:t>
-      </w:r>
-      <w:r>
-        <w:rPr>
-          <w:rFonts w:ascii="Helvetica" w:hAnsi="Helvetica" w:cstheme="minorHAnsi"/>
-          <w:sz w:val="20"/>
-          <w:szCs w:val="20"/>
-        </w:rPr>
-        <w:t>slices</w:t>
-      </w:r>
-      <w:r>
-        <w:rPr>
-          <w:rFonts w:ascii="Helvetica" w:hAnsi="Helvetica" w:cstheme="minorHAnsi"/>
-          <w:sz w:val="20"/>
-          <w:szCs w:val="20"/>
-        </w:rPr>
-        <w:t>.</w:t>
+      <w:r>
+        <w:rPr>
+          <w:rFonts w:ascii="Helvetica" w:hAnsi="Helvetica" w:cstheme="minorHAnsi"/>
+          <w:sz w:val="20"/>
+          <w:szCs w:val="20"/>
+        </w:rPr>
+        <w:t>2 and 3.</w:t>
       </w:r>
     </w:p>
     <w:p>
       <w:pPr>
+        <w:rPr>
+          <w:rFonts w:ascii="Helvetica" w:hAnsi="Helvetica" w:cstheme="minorHAnsi"/>
+          <w:sz w:val="20"/>
+          <w:szCs w:val="20"/>
+        </w:rPr>
+      </w:pPr>
+    </w:p>
+    <w:p>
+      <w:pPr>
+        <w:rPr>
+          <w:rFonts w:ascii="Helvetica" w:hAnsi="Helvetica" w:cstheme="minorHAnsi"/>
+          <w:sz w:val="20"/>
+          <w:szCs w:val="20"/>
+        </w:rPr>
+      </w:pPr>
+    </w:p>
+    <w:p>
+      <w:pPr>
+        <w:spacing w:before="100" w:beforeAutospacing="1" w:after="100" w:afterAutospacing="1"/>
+      </w:pPr>
+      <w:r>
+        <w:rPr>
+          <w:rFonts w:ascii="MinionPro" w:hAnsi="MinionPro"/>
+          <w:sz w:val="14"/>
+          <w:szCs w:val="14"/>
+        </w:rPr>
+        <w:t xml:space="preserve">Victor, J. D., and Purpura, K. P. (1996). Nature and precision of temporal coding in visual cortex: a metric-space analysis. </w:t>
+      </w:r>
+      <w:r>
+        <w:rPr>
+          <w:rFonts w:ascii="MinionPro" w:hAnsi="MinionPro"/>
+          <w:i/>
+          <w:iCs/>
+          <w:sz w:val="14"/>
+          <w:szCs w:val="14"/>
+        </w:rPr>
+        <w:t xml:space="preserve">J. </w:t>
+      </w:r>
+      <w:proofErr w:type="spellStart"/>
+      <w:r>
+        <w:rPr>
+          <w:rFonts w:ascii="MinionPro" w:hAnsi="MinionPro"/>
+          <w:i/>
+          <w:iCs/>
+          <w:sz w:val="14"/>
+          <w:szCs w:val="14"/>
+        </w:rPr>
+        <w:t>Neurophysiol</w:t>
+      </w:r>
+      <w:proofErr w:type="spellEnd"/>
+      <w:r>
+        <w:rPr>
+          <w:rFonts w:ascii="MinionPro" w:hAnsi="MinionPro"/>
+          <w:i/>
+          <w:iCs/>
+          <w:sz w:val="14"/>
+          <w:szCs w:val="14"/>
+        </w:rPr>
+        <w:t xml:space="preserve">. </w:t>
+      </w:r>
+      <w:r>
+        <w:rPr>
+          <w:rFonts w:ascii="MinionPro" w:hAnsi="MinionPro"/>
+          <w:sz w:val="14"/>
+          <w:szCs w:val="14"/>
+        </w:rPr>
+        <w:t xml:space="preserve">76, 1310–1326. </w:t>
+      </w:r>
+    </w:p>
+    <w:p>
+      <w:pPr>
         <w:pStyle w:val="ListParagraph"/>
         <w:ind w:left="360"/>
         <w:rPr>
@@ -801,6 +1955,198 @@
     </w:p>
     <w:p>
       <w:pPr>
+        <w:spacing w:before="100" w:beforeAutospacing="1" w:after="100" w:afterAutospacing="1"/>
+      </w:pPr>
+      <w:r>
+        <w:rPr>
+          <w:rFonts w:ascii="MinionPro" w:hAnsi="MinionPro"/>
+          <w:sz w:val="18"/>
+          <w:szCs w:val="18"/>
+        </w:rPr>
+        <w:t xml:space="preserve">In </w:t>
+      </w:r>
+      <w:proofErr w:type="gramStart"/>
+      <w:r>
+        <w:rPr>
+          <w:rFonts w:ascii="MinionPro" w:hAnsi="MinionPro"/>
+          <w:sz w:val="18"/>
+          <w:szCs w:val="18"/>
+        </w:rPr>
+        <w:t>this metric spikes</w:t>
+      </w:r>
+      <w:proofErr w:type="gramEnd"/>
+      <w:r>
+        <w:rPr>
+          <w:rFonts w:ascii="MinionPro" w:hAnsi="MinionPro"/>
+          <w:sz w:val="18"/>
+          <w:szCs w:val="18"/>
+        </w:rPr>
+        <w:t xml:space="preserve"> are binned into 1 </w:t>
+      </w:r>
+      <w:proofErr w:type="spellStart"/>
+      <w:r>
+        <w:rPr>
+          <w:rFonts w:ascii="MinionPro" w:hAnsi="MinionPro"/>
+          <w:sz w:val="18"/>
+          <w:szCs w:val="18"/>
+        </w:rPr>
+        <w:t>ms</w:t>
+      </w:r>
+      <w:proofErr w:type="spellEnd"/>
+      <w:r>
+        <w:rPr>
+          <w:rFonts w:ascii="MinionPro" w:hAnsi="MinionPro"/>
+          <w:sz w:val="18"/>
+          <w:szCs w:val="18"/>
+        </w:rPr>
+        <w:t xml:space="preserve"> intervals and convolved with an exponential kernel with time constant </w:t>
+      </w:r>
+      <w:r>
+        <w:rPr>
+          <w:rFonts w:ascii="RMTMI" w:hAnsi="RMTMI"/>
+          <w:sz w:val="18"/>
+          <w:szCs w:val="18"/>
+        </w:rPr>
+        <w:t>τ</w:t>
+      </w:r>
+      <w:r>
+        <w:rPr>
+          <w:rFonts w:ascii="MinionPro" w:hAnsi="MinionPro"/>
+          <w:i/>
+          <w:iCs/>
+          <w:position w:val="-2"/>
+          <w:sz w:val="14"/>
+          <w:szCs w:val="14"/>
+        </w:rPr>
+        <w:t xml:space="preserve">R </w:t>
+      </w:r>
+      <w:r>
+        <w:rPr>
+          <w:rFonts w:ascii="MinionPro" w:hAnsi="MinionPro"/>
+          <w:sz w:val="18"/>
+          <w:szCs w:val="18"/>
+        </w:rPr>
+        <w:t>(</w:t>
+      </w:r>
+      <w:proofErr w:type="spellStart"/>
+      <w:r>
+        <w:rPr>
+          <w:rFonts w:ascii="MinionPro" w:hAnsi="MinionPro"/>
+          <w:sz w:val="18"/>
+          <w:szCs w:val="18"/>
+        </w:rPr>
+        <w:t>e.q</w:t>
+      </w:r>
+      <w:proofErr w:type="spellEnd"/>
+      <w:r>
+        <w:rPr>
+          <w:rFonts w:ascii="MinionPro" w:hAnsi="MinionPro"/>
+          <w:sz w:val="18"/>
+          <w:szCs w:val="18"/>
+        </w:rPr>
+        <w:t xml:space="preserve">. 2.1 and 2.2 in </w:t>
+      </w:r>
+      <w:r>
+        <w:rPr>
+          <w:rFonts w:ascii="MinionPro" w:hAnsi="MinionPro"/>
+          <w:color w:val="4C4C4C"/>
+          <w:sz w:val="18"/>
+          <w:szCs w:val="18"/>
+        </w:rPr>
+        <w:t>van Rossum, 2001</w:t>
+      </w:r>
+      <w:r>
+        <w:rPr>
+          <w:rFonts w:ascii="MinionPro" w:hAnsi="MinionPro"/>
+          <w:sz w:val="18"/>
+          <w:szCs w:val="18"/>
+        </w:rPr>
+        <w:t xml:space="preserve">). The choice of the exponential kernel was originally motivated in van Rossum’s work by its causal properties and correspondence to the shape of postsynaptic currents. The time constant of the exponential, </w:t>
+      </w:r>
+      <w:r>
+        <w:rPr>
+          <w:rFonts w:ascii="RMTMI" w:hAnsi="RMTMI"/>
+          <w:sz w:val="18"/>
+          <w:szCs w:val="18"/>
+        </w:rPr>
+        <w:t xml:space="preserve">τ </w:t>
+      </w:r>
+      <w:proofErr w:type="gramStart"/>
+      <w:r>
+        <w:rPr>
+          <w:rFonts w:ascii="MinionPro" w:hAnsi="MinionPro"/>
+          <w:i/>
+          <w:iCs/>
+          <w:position w:val="-2"/>
+          <w:sz w:val="14"/>
+          <w:szCs w:val="14"/>
+        </w:rPr>
+        <w:t xml:space="preserve">R </w:t>
+      </w:r>
+      <w:r>
+        <w:rPr>
+          <w:rFonts w:ascii="MinionPro" w:hAnsi="MinionPro"/>
+          <w:sz w:val="18"/>
+          <w:szCs w:val="18"/>
+        </w:rPr>
+        <w:t>,</w:t>
+      </w:r>
+      <w:proofErr w:type="gramEnd"/>
+      <w:r>
+        <w:rPr>
+          <w:rFonts w:ascii="MinionPro" w:hAnsi="MinionPro"/>
+          <w:sz w:val="18"/>
+          <w:szCs w:val="18"/>
+        </w:rPr>
+        <w:t xml:space="preserve"> determines the precision with which this distance metric is sensitive. Following convolution with the exponential kernel we then calculated the similarity between the two convolved spike trains as a Pearson correlation to produce a similarity estimate, </w:t>
+      </w:r>
+      <w:r>
+        <w:rPr>
+          <w:rFonts w:ascii="MinionPro" w:hAnsi="MinionPro"/>
+          <w:b/>
+          <w:bCs/>
+          <w:i/>
+          <w:iCs/>
+          <w:sz w:val="18"/>
+          <w:szCs w:val="18"/>
+        </w:rPr>
+        <w:t>S</w:t>
+      </w:r>
+      <w:r>
+        <w:rPr>
+          <w:rFonts w:ascii="MinionPro" w:hAnsi="MinionPro"/>
+          <w:i/>
+          <w:iCs/>
+          <w:position w:val="-2"/>
+          <w:sz w:val="14"/>
+          <w:szCs w:val="14"/>
+        </w:rPr>
+        <w:t>R</w:t>
+      </w:r>
+      <w:r>
+        <w:rPr>
+          <w:rFonts w:ascii="MinionPro" w:hAnsi="MinionPro"/>
+          <w:sz w:val="18"/>
+          <w:szCs w:val="18"/>
+        </w:rPr>
+        <w:t xml:space="preserve">, that is bounded from 0 to </w:t>
+      </w:r>
+    </w:p>
+    <w:p>
+      <w:pPr>
+        <w:spacing w:before="100" w:beforeAutospacing="1" w:after="100" w:afterAutospacing="1"/>
+      </w:pPr>
+      <w:r>
+        <w:rPr>
+          <w:rFonts w:ascii="MinionPro" w:hAnsi="MinionPro"/>
+          <w:sz w:val="18"/>
+          <w:szCs w:val="18"/>
+        </w:rPr>
+        <w:t xml:space="preserve">1 (dissimilar to similar) that can then be compared directly with Victor-Purpura’s measure producing a similar range of values. </w:t>
+      </w:r>
+    </w:p>
+    <w:p>
+      <w:pPr>
         <w:pStyle w:val="ListParagraph"/>
         <w:ind w:left="360"/>
         <w:rPr>
@@ -820,92 +2166,6 @@
           <w:szCs w:val="20"/>
         </w:rPr>
       </w:pPr>
-      <w:r>
-        <w:rPr>
-          <w:rFonts w:ascii="Helvetica" w:hAnsi="Helvetica" w:cstheme="minorHAnsi"/>
-          <w:sz w:val="20"/>
-          <w:szCs w:val="20"/>
-        </w:rPr>
-        <w:t xml:space="preserve">Chronos: </w:t>
-      </w:r>
-      <w:r>
-        <w:rPr>
-          <w:rFonts w:ascii="Helvetica" w:hAnsi="Helvetica" w:cstheme="minorHAnsi"/>
-          <w:sz w:val="20"/>
-          <w:szCs w:val="20"/>
-        </w:rPr>
-        <w:t xml:space="preserve">longer pulse width (~700ms), 200 spikes/s in response to 100 pulses/s stimuli, </w:t>
-      </w:r>
-    </w:p>
-    <w:p>
-      <w:pPr>
-        <w:pStyle w:val="ListParagraph"/>
-        <w:ind w:left="360"/>
-        <w:rPr>
-          <w:rFonts w:ascii="Helvetica" w:hAnsi="Helvetica" w:cstheme="minorHAnsi"/>
-          <w:sz w:val="20"/>
-          <w:szCs w:val="20"/>
-        </w:rPr>
-      </w:pPr>
-      <w:r>
-        <w:rPr>
-          <w:rFonts w:ascii="Helvetica" w:hAnsi="Helvetica" w:cstheme="minorHAnsi"/>
-          <w:sz w:val="20"/>
-          <w:szCs w:val="20"/>
-        </w:rPr>
-        <w:t xml:space="preserve">Chr2: </w:t>
-      </w:r>
-      <w:r>
-        <w:rPr>
-          <w:rFonts w:ascii="Helvetica" w:hAnsi="Helvetica" w:cstheme="minorHAnsi"/>
-          <w:sz w:val="20"/>
-          <w:szCs w:val="20"/>
-        </w:rPr>
-        <w:t>pulse width (~</w:t>
-      </w:r>
-      <w:r>
-        <w:rPr>
-          <w:rFonts w:ascii="Helvetica" w:hAnsi="Helvetica" w:cstheme="minorHAnsi"/>
-          <w:sz w:val="20"/>
-          <w:szCs w:val="20"/>
-        </w:rPr>
-        <w:t>350mss</w:t>
-      </w:r>
-      <w:r>
-        <w:rPr>
-          <w:rFonts w:ascii="Helvetica" w:hAnsi="Helvetica" w:cstheme="minorHAnsi"/>
-          <w:sz w:val="20"/>
-          <w:szCs w:val="20"/>
-        </w:rPr>
-        <w:t>)</w:t>
-      </w:r>
-      <w:r>
-        <w:rPr>
-          <w:rFonts w:ascii="Helvetica" w:hAnsi="Helvetica" w:cstheme="minorHAnsi"/>
-          <w:sz w:val="20"/>
-          <w:szCs w:val="20"/>
-        </w:rPr>
-        <w:t>, excitation max. 460 nm</w:t>
-      </w:r>
-    </w:p>
-    <w:p>
-      <w:pPr>
-        <w:pStyle w:val="ListParagraph"/>
-        <w:ind w:left="360"/>
-        <w:rPr>
-          <w:rFonts w:ascii="Helvetica" w:hAnsi="Helvetica" w:cstheme="minorHAnsi"/>
-          <w:sz w:val="20"/>
-          <w:szCs w:val="20"/>
-        </w:rPr>
-      </w:pPr>
-      <w:r>
-        <w:rPr>
-          <w:rFonts w:ascii="Helvetica" w:hAnsi="Helvetica" w:cstheme="minorHAnsi"/>
-          <w:sz w:val="20"/>
-          <w:szCs w:val="20"/>
-        </w:rPr>
-        <w:t>Red-shifted opsin indicators</w:t>
-      </w:r>
     </w:p>
     <w:p>
       <w:pPr>
@@ -1001,6 +2261,19 @@
       </w:r>
     </w:p>
     <w:p>
+      <w:r>
+        <w:t>AAV5-CaMKIIα-</w:t>
+      </w:r>
+      <w:proofErr w:type="spellStart"/>
+      <w:r>
+        <w:t>ChETA</w:t>
+      </w:r>
+      <w:proofErr w:type="spellEnd"/>
+      <w:r>
+        <w:t xml:space="preserve">-YFP </w:t>
+      </w:r>
+    </w:p>
+    <w:p>
       <w:pPr>
         <w:pStyle w:val="ListParagraph"/>
         <w:ind w:left="360"/>
@@ -1010,10 +2283,203 @@
           <w:szCs w:val="20"/>
         </w:rPr>
       </w:pPr>
+      <w:hyperlink r:id="rId10" w:history="1">
+        <w:r>
+          <w:rPr>
+            <w:rStyle w:val="Hyperlink"/>
+            <w:rFonts w:ascii="Helvetica" w:hAnsi="Helvetica" w:cstheme="minorHAnsi"/>
+            <w:sz w:val="20"/>
+            <w:szCs w:val="20"/>
+          </w:rPr>
+          <w:t>https://www.pnas.org/content/116/34/17051</w:t>
+        </w:r>
+      </w:hyperlink>
+    </w:p>
+    <w:p>
+      <w:pPr>
+        <w:pStyle w:val="ListParagraph"/>
+        <w:ind w:left="360"/>
+        <w:rPr>
+          <w:rFonts w:ascii="Helvetica" w:hAnsi="Helvetica" w:cstheme="minorHAnsi"/>
+          <w:sz w:val="20"/>
+          <w:szCs w:val="20"/>
+        </w:rPr>
+      </w:pPr>
+      <w:hyperlink r:id="rId11" w:history="1">
+        <w:r>
+          <w:rPr>
+            <w:rStyle w:val="Hyperlink"/>
+            <w:rFonts w:ascii="Helvetica" w:hAnsi="Helvetica" w:cstheme="minorHAnsi"/>
+            <w:sz w:val="20"/>
+            <w:szCs w:val="20"/>
+          </w:rPr>
+          <w:t>https://www.jneurosci.org/content/36/39/9977</w:t>
+        </w:r>
+      </w:hyperlink>
+    </w:p>
+    <w:p>
+      <w:pPr>
+        <w:pStyle w:val="ListParagraph"/>
+        <w:ind w:left="360"/>
+        <w:rPr>
+          <w:rFonts w:ascii="Helvetica" w:hAnsi="Helvetica" w:cstheme="minorHAnsi"/>
+          <w:sz w:val="20"/>
+          <w:szCs w:val="20"/>
+        </w:rPr>
+      </w:pPr>
+      <w:r>
+        <w:rPr>
+          <w:rFonts w:ascii="Helvetica" w:hAnsi="Helvetica" w:cstheme="minorHAnsi"/>
+          <w:sz w:val="20"/>
+          <w:szCs w:val="20"/>
+        </w:rPr>
+        <w:t>https://www.frontiersin.org/articles/10.3389/fncel.2019.00052/full</w:t>
+      </w:r>
+    </w:p>
+    <w:p>
+      <w:pPr>
+        <w:rPr>
+          <w:rFonts w:ascii="Helvetica" w:hAnsi="Helvetica"/>
+          <w:color w:val="202020"/>
+          <w:sz w:val="20"/>
+          <w:szCs w:val="20"/>
+          <w:shd w:val="clear" w:color="auto" w:fill="FFFFFF"/>
+        </w:rPr>
+      </w:pPr>
+      <w:r>
+        <w:rPr>
+          <w:rFonts w:ascii="Helvetica" w:hAnsi="Helvetica"/>
+          <w:color w:val="202020"/>
+          <w:sz w:val="20"/>
+          <w:szCs w:val="20"/>
+          <w:shd w:val="clear" w:color="auto" w:fill="FFFFFF"/>
+        </w:rPr>
+        <w:t xml:space="preserve">https://journals.plos.org/plosone/article?id=10.1371/journal.pone.0219886 </w:t>
+      </w:r>
+    </w:p>
+    <w:p>
+      <w:r>
+        <w:rPr>
+          <w:rFonts w:ascii="Helvetica" w:hAnsi="Helvetica"/>
+          <w:color w:val="202020"/>
+          <w:sz w:val="20"/>
+          <w:szCs w:val="20"/>
+          <w:shd w:val="clear" w:color="auto" w:fill="FFFFFF"/>
+        </w:rPr>
+        <w:t xml:space="preserve">“This reflects the difference in extinction coefficient and quantum yield between these two proteins and </w:t>
+      </w:r>
+      <w:proofErr w:type="spellStart"/>
+      <w:r>
+        <w:rPr>
+          <w:rFonts w:ascii="Helvetica" w:hAnsi="Helvetica"/>
+          <w:color w:val="202020"/>
+          <w:sz w:val="20"/>
+          <w:szCs w:val="20"/>
+          <w:shd w:val="clear" w:color="auto" w:fill="FFFFFF"/>
+        </w:rPr>
+        <w:t>mCherry</w:t>
+      </w:r>
+      <w:proofErr w:type="spellEnd"/>
+      <w:r>
+        <w:rPr>
+          <w:rFonts w:ascii="Helvetica" w:hAnsi="Helvetica"/>
+          <w:color w:val="202020"/>
+          <w:sz w:val="20"/>
+          <w:szCs w:val="20"/>
+          <w:shd w:val="clear" w:color="auto" w:fill="FFFFFF"/>
+        </w:rPr>
+        <w:t xml:space="preserve"> and demonstrates how </w:t>
+      </w:r>
+      <w:proofErr w:type="spellStart"/>
+      <w:r>
+        <w:rPr>
+          <w:rFonts w:ascii="Helvetica" w:hAnsi="Helvetica"/>
+          <w:color w:val="202020"/>
+          <w:sz w:val="20"/>
+          <w:szCs w:val="20"/>
+          <w:shd w:val="clear" w:color="auto" w:fill="FFFFFF"/>
+        </w:rPr>
+        <w:t>mScarlet</w:t>
+      </w:r>
+      <w:proofErr w:type="spellEnd"/>
+      <w:r>
+        <w:rPr>
+          <w:rFonts w:ascii="Helvetica" w:hAnsi="Helvetica"/>
+          <w:color w:val="202020"/>
+          <w:sz w:val="20"/>
+          <w:szCs w:val="20"/>
+          <w:shd w:val="clear" w:color="auto" w:fill="FFFFFF"/>
+        </w:rPr>
+        <w:t xml:space="preserve">-I is a better overall acceptor that will provide more signal and greater dynamic range for </w:t>
+      </w:r>
+      <w:proofErr w:type="spellStart"/>
+      <w:r>
+        <w:rPr>
+          <w:rFonts w:ascii="Helvetica" w:hAnsi="Helvetica"/>
+          <w:color w:val="202020"/>
+          <w:sz w:val="20"/>
+          <w:szCs w:val="20"/>
+          <w:shd w:val="clear" w:color="auto" w:fill="FFFFFF"/>
+        </w:rPr>
+        <w:t>intensiometric</w:t>
+      </w:r>
+      <w:proofErr w:type="spellEnd"/>
+      <w:r>
+        <w:rPr>
+          <w:rFonts w:ascii="Helvetica" w:hAnsi="Helvetica"/>
+          <w:color w:val="202020"/>
+          <w:sz w:val="20"/>
+          <w:szCs w:val="20"/>
+          <w:shd w:val="clear" w:color="auto" w:fill="FFFFFF"/>
+        </w:rPr>
+        <w:t xml:space="preserve"> green-red based FRET experiments.”</w:t>
+      </w:r>
+    </w:p>
+    <w:p>
+      <w:pPr>
+        <w:pStyle w:val="ListParagraph"/>
+        <w:ind w:left="360"/>
+        <w:rPr>
+          <w:rFonts w:ascii="Helvetica" w:hAnsi="Helvetica" w:cstheme="minorHAnsi"/>
+          <w:sz w:val="20"/>
+          <w:szCs w:val="20"/>
+        </w:rPr>
+      </w:pPr>
+      <w:hyperlink r:id="rId12" w:history="1">
+        <w:r>
+          <w:rPr>
+            <w:rStyle w:val="Hyperlink"/>
+            <w:rFonts w:ascii="Helvetica" w:hAnsi="Helvetica" w:cstheme="minorHAnsi"/>
+            <w:sz w:val="20"/>
+            <w:szCs w:val="20"/>
+          </w:rPr>
+          <w:t>https://www.olympus-lifescience.com/en/microscope-resource/primer/techniques/fluorescence/fret/fretintro/</w:t>
+        </w:r>
+      </w:hyperlink>
+    </w:p>
+    <w:p>
+      <w:pPr>
+        <w:pStyle w:val="ListParagraph"/>
+        <w:ind w:left="360"/>
+        <w:rPr>
+          <w:rFonts w:ascii="Helvetica" w:hAnsi="Helvetica" w:cstheme="minorHAnsi"/>
+          <w:sz w:val="20"/>
+          <w:szCs w:val="20"/>
+        </w:rPr>
+      </w:pPr>
+    </w:p>
+    <w:p>
+      <w:pPr>
+        <w:rPr>
+          <w:rFonts w:ascii="Helvetica" w:hAnsi="Helvetica" w:cstheme="minorHAnsi"/>
+          <w:sz w:val="20"/>
+          <w:szCs w:val="20"/>
+        </w:rPr>
+      </w:pPr>
     </w:p>
     <w:sectPr>
-      <w:footerReference w:type="even" r:id="rId10"/>
-      <w:footerReference w:type="default" r:id="rId11"/>
+      <w:footerReference w:type="even" r:id="rId13"/>
+      <w:footerReference w:type="default" r:id="rId14"/>
       <w:pgSz w:w="12240" w:h="15840"/>
       <w:pgMar w:top="1440" w:right="1440" w:bottom="1440" w:left="1440" w:header="720" w:footer="720" w:gutter="0"/>
       <w:cols w:space="720"/>
@@ -2727,6 +4193,92 @@
     </w:lvl>
   </w:abstractNum>
   <w:abstractNum w:abstractNumId="13" w15:restartNumberingAfterBreak="0">
+    <w:nsid w:val="4C260276"/>
+    <w:multiLevelType w:val="hybridMultilevel"/>
+    <w:tmpl w:val="0D861D86"/>
+    <w:lvl w:ilvl="0" w:tplc="0409000F">
+      <w:start w:val="1"/>
+      <w:numFmt w:val="decimal"/>
+      <w:lvlText w:val="%1."/>
+      <w:lvlJc w:val="left"/>
+      <w:pPr>
+        <w:ind w:left="720" w:hanging="360"/>
+      </w:pPr>
+    </w:lvl>
+    <w:lvl w:ilvl="1" w:tplc="04090019" w:tentative="1">
+      <w:start w:val="1"/>
+      <w:numFmt w:val="lowerLetter"/>
+      <w:lvlText w:val="%2."/>
+      <w:lvlJc w:val="left"/>
+      <w:pPr>
+        <w:ind w:left="1440" w:hanging="360"/>
+      </w:pPr>
+    </w:lvl>
+    <w:lvl w:ilvl="2" w:tplc="0409001B" w:tentative="1">
+      <w:start w:val="1"/>
+      <w:numFmt w:val="lowerRoman"/>
+      <w:lvlText w:val="%3."/>
+      <w:lvlJc w:val="right"/>
+      <w:pPr>
+        <w:ind w:left="2160" w:hanging="180"/>
+      </w:pPr>
+    </w:lvl>
+    <w:lvl w:ilvl="3" w:tplc="0409000F" w:tentative="1">
+      <w:start w:val="1"/>
+      <w:numFmt w:val="decimal"/>
+      <w:lvlText w:val="%4."/>
+      <w:lvlJc w:val="left"/>
+      <w:pPr>
+        <w:ind w:left="2880" w:hanging="360"/>
+      </w:pPr>
+    </w:lvl>
+    <w:lvl w:ilvl="4" w:tplc="04090019" w:tentative="1">
+      <w:start w:val="1"/>
+      <w:numFmt w:val="lowerLetter"/>
+      <w:lvlText w:val="%5."/>
+      <w:lvlJc w:val="left"/>
+      <w:pPr>
+        <w:ind w:left="3600" w:hanging="360"/>
+      </w:pPr>
+    </w:lvl>
+    <w:lvl w:ilvl="5" w:tplc="0409001B" w:tentative="1">
+      <w:start w:val="1"/>
+      <w:numFmt w:val="lowerRoman"/>
+      <w:lvlText w:val="%6."/>
+      <w:lvlJc w:val="right"/>
+      <w:pPr>
+        <w:ind w:left="4320" w:hanging="180"/>
+      </w:pPr>
+    </w:lvl>
+    <w:lvl w:ilvl="6" w:tplc="0409000F" w:tentative="1">
+      <w:start w:val="1"/>
+      <w:numFmt w:val="decimal"/>
+      <w:lvlText w:val="%7."/>
+      <w:lvlJc w:val="left"/>
+      <w:pPr>
+        <w:ind w:left="5040" w:hanging="360"/>
+      </w:pPr>
+    </w:lvl>
+    <w:lvl w:ilvl="7" w:tplc="04090019" w:tentative="1">
+      <w:start w:val="1"/>
+      <w:numFmt w:val="lowerLetter"/>
+      <w:lvlText w:val="%8."/>
+      <w:lvlJc w:val="left"/>
+      <w:pPr>
+        <w:ind w:left="5760" w:hanging="360"/>
+      </w:pPr>
+    </w:lvl>
+    <w:lvl w:ilvl="8" w:tplc="0409001B" w:tentative="1">
+      <w:start w:val="1"/>
+      <w:numFmt w:val="lowerRoman"/>
+      <w:lvlText w:val="%9."/>
+      <w:lvlJc w:val="right"/>
+      <w:pPr>
+        <w:ind w:left="6480" w:hanging="180"/>
+      </w:pPr>
+    </w:lvl>
+  </w:abstractNum>
+  <w:abstractNum w:abstractNumId="14" w15:restartNumberingAfterBreak="0">
     <w:nsid w:val="5B0F15A0"/>
     <w:multiLevelType w:val="hybridMultilevel"/>
     <w:tmpl w:val="3A58AA12"/>
@@ -2839,7 +4391,7 @@
       </w:rPr>
     </w:lvl>
   </w:abstractNum>
-  <w:abstractNum w:abstractNumId="14" w15:restartNumberingAfterBreak="0">
+  <w:abstractNum w:abstractNumId="15" w15:restartNumberingAfterBreak="0">
     <w:nsid w:val="68D44C58"/>
     <w:multiLevelType w:val="multilevel"/>
     <w:tmpl w:val="3E525D9C"/>
@@ -2988,7 +4540,7 @@
       </w:rPr>
     </w:lvl>
   </w:abstractNum>
-  <w:abstractNum w:abstractNumId="15" w15:restartNumberingAfterBreak="0">
+  <w:abstractNum w:abstractNumId="16" w15:restartNumberingAfterBreak="0">
     <w:nsid w:val="6CE02961"/>
     <w:multiLevelType w:val="hybridMultilevel"/>
     <w:tmpl w:val="B1BC12C0"/>
@@ -3077,7 +4629,7 @@
       </w:pPr>
     </w:lvl>
   </w:abstractNum>
-  <w:abstractNum w:abstractNumId="16" w15:restartNumberingAfterBreak="0">
+  <w:abstractNum w:abstractNumId="17" w15:restartNumberingAfterBreak="0">
     <w:nsid w:val="733A571F"/>
     <w:multiLevelType w:val="multilevel"/>
     <w:tmpl w:val="365A7FDA"/>
@@ -3190,7 +4742,120 @@
       </w:pPr>
     </w:lvl>
   </w:abstractNum>
-  <w:abstractNum w:abstractNumId="17" w15:restartNumberingAfterBreak="0">
+  <w:abstractNum w:abstractNumId="18" w15:restartNumberingAfterBreak="0">
+    <w:nsid w:val="74066333"/>
+    <w:multiLevelType w:val="hybridMultilevel"/>
+    <w:tmpl w:val="06CC0CC6"/>
+    <w:lvl w:ilvl="0" w:tplc="04090001">
+      <w:start w:val="1"/>
+      <w:numFmt w:val="bullet"/>
+      <w:lvlText w:val=""/>
+      <w:lvlJc w:val="left"/>
+      <w:pPr>
+        <w:ind w:left="360" w:hanging="360"/>
+      </w:pPr>
+      <w:rPr>
+        <w:rFonts w:ascii="Symbol" w:hAnsi="Symbol" w:hint="default"/>
+      </w:rPr>
+    </w:lvl>
+    <w:lvl w:ilvl="1" w:tplc="04090003" w:tentative="1">
+      <w:start w:val="1"/>
+      <w:numFmt w:val="bullet"/>
+      <w:lvlText w:val="o"/>
+      <w:lvlJc w:val="left"/>
+      <w:pPr>
+        <w:ind w:left="1080" w:hanging="360"/>
+      </w:pPr>
+      <w:rPr>
+        <w:rFonts w:ascii="Courier New" w:hAnsi="Courier New" w:cs="Courier New" w:hint="default"/>
+      </w:rPr>
+    </w:lvl>
+    <w:lvl w:ilvl="2" w:tplc="04090005" w:tentative="1">
+      <w:start w:val="1"/>
+      <w:numFmt w:val="bullet"/>
+      <w:lvlText w:val=""/>
+      <w:lvlJc w:val="left"/>
+      <w:pPr>
+        <w:ind w:left="1800" w:hanging="360"/>
+      </w:pPr>
+      <w:rPr>
+        <w:rFonts w:ascii="Wingdings" w:hAnsi="Wingdings" w:hint="default"/>
+      </w:rPr>
+    </w:lvl>
+    <w:lvl w:ilvl="3" w:tplc="04090001" w:tentative="1">
+      <w:start w:val="1"/>
+      <w:numFmt w:val="bullet"/>
+      <w:lvlText w:val=""/>
+      <w:lvlJc w:val="left"/>
+      <w:pPr>
+        <w:ind w:left="2520" w:hanging="360"/>
+      </w:pPr>
+      <w:rPr>
+        <w:rFonts w:ascii="Symbol" w:hAnsi="Symbol" w:hint="default"/>
+      </w:rPr>
+    </w:lvl>
+    <w:lvl w:ilvl="4" w:tplc="04090003" w:tentative="1">
+      <w:start w:val="1"/>
+      <w:numFmt w:val="bullet"/>
+      <w:lvlText w:val="o"/>
+      <w:lvlJc w:val="left"/>
+      <w:pPr>
+        <w:ind w:left="3240" w:hanging="360"/>
+      </w:pPr>
+      <w:rPr>
+        <w:rFonts w:ascii="Courier New" w:hAnsi="Courier New" w:cs="Courier New" w:hint="default"/>
+      </w:rPr>
+    </w:lvl>
+    <w:lvl w:ilvl="5" w:tplc="04090005" w:tentative="1">
+      <w:start w:val="1"/>
+      <w:numFmt w:val="bullet"/>
+      <w:lvlText w:val=""/>
+      <w:lvlJc w:val="left"/>
+      <w:pPr>
+        <w:ind w:left="3960" w:hanging="360"/>
+      </w:pPr>
+      <w:rPr>
+        <w:rFonts w:ascii="Wingdings" w:hAnsi="Wingdings" w:hint="default"/>
+      </w:rPr>
+    </w:lvl>
+    <w:lvl w:ilvl="6" w:tplc="04090001" w:tentative="1">
+      <w:start w:val="1"/>
+      <w:numFmt w:val="bullet"/>
+      <w:lvlText w:val=""/>
+      <w:lvlJc w:val="left"/>
+      <w:pPr>
+        <w:ind w:left="4680" w:hanging="360"/>
+      </w:pPr>
+      <w:rPr>
+        <w:rFonts w:ascii="Symbol" w:hAnsi="Symbol" w:hint="default"/>
+      </w:rPr>
+    </w:lvl>
+    <w:lvl w:ilvl="7" w:tplc="04090003" w:tentative="1">
+      <w:start w:val="1"/>
+      <w:numFmt w:val="bullet"/>
+      <w:lvlText w:val="o"/>
+      <w:lvlJc w:val="left"/>
+      <w:pPr>
+        <w:ind w:left="5400" w:hanging="360"/>
+      </w:pPr>
+      <w:rPr>
+        <w:rFonts w:ascii="Courier New" w:hAnsi="Courier New" w:cs="Courier New" w:hint="default"/>
+      </w:rPr>
+    </w:lvl>
+    <w:lvl w:ilvl="8" w:tplc="04090005" w:tentative="1">
+      <w:start w:val="1"/>
+      <w:numFmt w:val="bullet"/>
+      <w:lvlText w:val=""/>
+      <w:lvlJc w:val="left"/>
+      <w:pPr>
+        <w:ind w:left="6120" w:hanging="360"/>
+      </w:pPr>
+      <w:rPr>
+        <w:rFonts w:ascii="Wingdings" w:hAnsi="Wingdings" w:hint="default"/>
+      </w:rPr>
+    </w:lvl>
+  </w:abstractNum>
+  <w:abstractNum w:abstractNumId="19" w15:restartNumberingAfterBreak="0">
     <w:nsid w:val="77F95A7A"/>
     <w:multiLevelType w:val="hybridMultilevel"/>
     <w:tmpl w:val="42680008"/>
@@ -3302,7 +4967,7 @@
       </w:rPr>
     </w:lvl>
   </w:abstractNum>
-  <w:abstractNum w:abstractNumId="18" w15:restartNumberingAfterBreak="0">
+  <w:abstractNum w:abstractNumId="20" w15:restartNumberingAfterBreak="0">
     <w:nsid w:val="7F9A06D2"/>
     <w:multiLevelType w:val="hybridMultilevel"/>
     <w:tmpl w:val="AD3A3E7E"/>
@@ -3417,7 +5082,7 @@
     </w:lvl>
   </w:abstractNum>
   <w:num w:numId="1">
-    <w:abstractNumId w:val="15"/>
+    <w:abstractNumId w:val="16"/>
   </w:num>
   <w:num w:numId="2">
     <w:abstractNumId w:val="1"/>
@@ -3432,7 +5097,7 @@
     <w:abstractNumId w:val="8"/>
   </w:num>
   <w:num w:numId="6">
-    <w:abstractNumId w:val="16"/>
+    <w:abstractNumId w:val="17"/>
   </w:num>
   <w:num w:numId="7">
     <w:abstractNumId w:val="7"/>
@@ -3444,10 +5109,10 @@
     <w:abstractNumId w:val="3"/>
   </w:num>
   <w:num w:numId="10">
-    <w:abstractNumId w:val="18"/>
+    <w:abstractNumId w:val="20"/>
   </w:num>
   <w:num w:numId="11">
-    <w:abstractNumId w:val="17"/>
+    <w:abstractNumId w:val="19"/>
   </w:num>
   <w:num w:numId="12">
     <w:abstractNumId w:val="6"/>
@@ -3456,13 +5121,13 @@
     <w:abstractNumId w:val="12"/>
   </w:num>
   <w:num w:numId="14">
-    <w:abstractNumId w:val="13"/>
+    <w:abstractNumId w:val="14"/>
   </w:num>
   <w:num w:numId="15">
     <w:abstractNumId w:val="4"/>
   </w:num>
   <w:num w:numId="16">
-    <w:abstractNumId w:val="14"/>
+    <w:abstractNumId w:val="15"/>
   </w:num>
   <w:num w:numId="17">
     <w:abstractNumId w:val="2"/>
@@ -3472,6 +5137,12 @@
   </w:num>
   <w:num w:numId="19">
     <w:abstractNumId w:val="5"/>
+  </w:num>
+  <w:num w:numId="20">
+    <w:abstractNumId w:val="18"/>
+  </w:num>
+  <w:num w:numId="21">
+    <w:abstractNumId w:val="13"/>
   </w:num>
 </w:numbering>
 </file>
@@ -3870,7 +5541,7 @@
   <w:style w:type="paragraph" w:default="1" w:styleId="Normal">
     <w:name w:val="Normal"/>
     <w:qFormat/>
-    <w:rsid w:val="00084798"/>
+    <w:rsid w:val="00173EEA"/>
     <w:rPr>
       <w:rFonts w:ascii="Times New Roman" w:eastAsia="Times New Roman" w:hAnsi="Times New Roman" w:cs="Times New Roman"/>
     </w:rPr>

</xml_diff>

<commit_message>
Latest version of case study 5
</commit_message>
<xml_diff>
--- a/Module5_Electrophysiology/case_study/Case Study_Dominic_Giannangeli_Model_review.docx
+++ b/Module5_Electrophysiology/case_study/Case Study_Dominic_Giannangeli_Model_review.docx
@@ -345,15 +345,6 @@
       </w:r>
       <w:r>
         <w:rPr>
-          <w:rStyle w:val="FootnoteReference"/>
-          <w:rFonts w:ascii="Helvetica" w:hAnsi="Helvetica" w:cstheme="minorHAnsi"/>
-          <w:sz w:val="20"/>
-          <w:szCs w:val="20"/>
-        </w:rPr>
-        <w:footnoteReference w:id="1"/>
-      </w:r>
-      <w:r>
-        <w:rPr>
           <w:rFonts w:ascii="Helvetica" w:hAnsi="Helvetica" w:cstheme="minorHAnsi"/>
           <w:sz w:val="20"/>
           <w:szCs w:val="20"/>
@@ -952,6 +943,14 @@
         </w:rPr>
         <w:t>.</w:t>
       </w:r>
+      <w:r>
+        <w:rPr>
+          <w:rFonts w:ascii="Helvetica" w:hAnsi="Helvetica" w:cstheme="minorHAnsi"/>
+          <w:sz w:val="20"/>
+          <w:szCs w:val="20"/>
+        </w:rPr>
+        <w:t xml:space="preserve"> The probes will be excited sequentially and we may need to use different lasers.</w:t>
+      </w:r>
     </w:p>
     <w:p>
       <w:pPr>
@@ -1194,7 +1193,23 @@
           <w:sz w:val="20"/>
           <w:szCs w:val="20"/>
         </w:rPr>
-        <w:t xml:space="preserve">, a bright fluorescent protein. </w:t>
+        <w:t xml:space="preserve">, a bright </w:t>
+      </w:r>
+      <w:r>
+        <w:rPr>
+          <w:rFonts w:ascii="Helvetica" w:hAnsi="Helvetica" w:cstheme="minorHAnsi"/>
+          <w:sz w:val="20"/>
+          <w:szCs w:val="20"/>
+        </w:rPr>
+        <w:t xml:space="preserve">red </w:t>
+      </w:r>
+      <w:r>
+        <w:rPr>
+          <w:rFonts w:ascii="Helvetica" w:hAnsi="Helvetica" w:cstheme="minorHAnsi"/>
+          <w:sz w:val="20"/>
+          <w:szCs w:val="20"/>
+        </w:rPr>
+        <w:t xml:space="preserve">fluorescent protein. </w:t>
       </w:r>
       <w:r>
         <w:rPr>
@@ -1482,15 +1497,7 @@
           <w:sz w:val="20"/>
           <w:szCs w:val="20"/>
         </w:rPr>
-        <w:t xml:space="preserve"> we will use in chamber 4 and 5, </w:t>
-      </w:r>
-      <w:r>
-        <w:rPr>
-          <w:rFonts w:ascii="Helvetica" w:hAnsi="Helvetica" w:cstheme="minorHAnsi"/>
-          <w:sz w:val="20"/>
-          <w:szCs w:val="20"/>
-        </w:rPr>
-        <w:t>hippocampal rat neurons</w:t>
+        <w:t xml:space="preserve"> we will use in chamber 4 and 5, hippocampal rat neurons</w:t>
       </w:r>
       <w:r>
         <w:rPr>
@@ -1744,7 +1751,6 @@
           <w:sz w:val="20"/>
           <w:szCs w:val="20"/>
         </w:rPr>
-        <w:lastRenderedPageBreak/>
         <w:t xml:space="preserve">To obtain the electrophysiology of the neurons we will measure the ratio </w:t>
       </w:r>
       <m:oMath>
@@ -1865,39 +1871,140 @@
           <w:sz w:val="20"/>
           <w:szCs w:val="20"/>
         </w:rPr>
-        <w:t xml:space="preserve">during excitation of neurons on the peripheral chambers and the fluorescence at </w:t>
-      </w:r>
-      <w:r>
-        <w:rPr>
-          <w:rFonts w:ascii="Helvetica" w:hAnsi="Helvetica" w:cstheme="minorHAnsi"/>
-          <w:sz w:val="20"/>
-          <w:szCs w:val="20"/>
-        </w:rPr>
-        <w:t xml:space="preserve">constant pulse frequency </w:t>
-      </w:r>
-      <w:r>
-        <w:rPr>
-          <w:rFonts w:ascii="Helvetica" w:hAnsi="Helvetica" w:cstheme="minorHAnsi"/>
-          <w:sz w:val="20"/>
-          <w:szCs w:val="20"/>
-        </w:rPr>
-        <w:t>rest</w:t>
-      </w:r>
-      <w:r>
-        <w:rPr>
-          <w:rFonts w:ascii="Helvetica" w:hAnsi="Helvetica" w:cstheme="minorHAnsi"/>
-          <w:sz w:val="20"/>
-          <w:szCs w:val="20"/>
-        </w:rPr>
-        <w:t xml:space="preserve"> in compartment 4</w:t>
-      </w:r>
-      <w:r>
-        <w:rPr>
-          <w:rFonts w:ascii="Helvetica" w:hAnsi="Helvetica" w:cstheme="minorHAnsi"/>
-          <w:sz w:val="20"/>
-          <w:szCs w:val="20"/>
-        </w:rPr>
-        <w:t xml:space="preserve"> over the fluorescence at rest</w:t>
+        <w:t xml:space="preserve">during excitation of neurons on the peripheral chambers </w:t>
+      </w:r>
+      <w:r>
+        <w:rPr>
+          <w:rFonts w:ascii="Helvetica" w:hAnsi="Helvetica" w:cstheme="minorHAnsi"/>
+          <w:sz w:val="20"/>
+          <w:szCs w:val="20"/>
+        </w:rPr>
+        <w:lastRenderedPageBreak/>
+        <w:t xml:space="preserve">and the fluorescence at </w:t>
+      </w:r>
+      <w:r>
+        <w:rPr>
+          <w:rFonts w:ascii="Helvetica" w:hAnsi="Helvetica" w:cstheme="minorHAnsi"/>
+          <w:sz w:val="20"/>
+          <w:szCs w:val="20"/>
+        </w:rPr>
+        <w:t xml:space="preserve">rest </w:t>
+      </w:r>
+      <w:r>
+        <w:rPr>
+          <w:rFonts w:ascii="Helvetica" w:hAnsi="Helvetica" w:cstheme="minorHAnsi"/>
+          <w:sz w:val="20"/>
+          <w:szCs w:val="20"/>
+        </w:rPr>
+        <w:t>in compartment 4</w:t>
+      </w:r>
+      <w:r>
+        <w:rPr>
+          <w:rFonts w:ascii="Helvetica" w:hAnsi="Helvetica" w:cstheme="minorHAnsi"/>
+          <w:sz w:val="20"/>
+          <w:szCs w:val="20"/>
+        </w:rPr>
+        <w:t xml:space="preserve"> (</w:t>
+      </w:r>
+      <w:r>
+        <w:rPr>
+          <w:rFonts w:ascii="Helvetica" w:hAnsi="Helvetica" w:cstheme="minorHAnsi"/>
+          <w:sz w:val="20"/>
+          <w:szCs w:val="20"/>
+        </w:rPr>
+        <w:t xml:space="preserve">when </w:t>
+      </w:r>
+      <w:r>
+        <w:rPr>
+          <w:rFonts w:ascii="Helvetica" w:hAnsi="Helvetica" w:cstheme="minorHAnsi"/>
+          <w:sz w:val="20"/>
+          <w:szCs w:val="20"/>
+        </w:rPr>
+        <w:t xml:space="preserve">pulses at </w:t>
+      </w:r>
+      <w:r>
+        <w:rPr>
+          <w:rFonts w:ascii="Helvetica" w:hAnsi="Helvetica" w:cstheme="minorHAnsi"/>
+          <w:sz w:val="20"/>
+          <w:szCs w:val="20"/>
+        </w:rPr>
+        <w:t>constant frequency</w:t>
+      </w:r>
+      <w:r>
+        <w:rPr>
+          <w:rFonts w:ascii="Helvetica" w:hAnsi="Helvetica" w:cstheme="minorHAnsi"/>
+          <w:sz w:val="20"/>
+          <w:szCs w:val="20"/>
+        </w:rPr>
+        <w:t xml:space="preserve"> </w:t>
+      </w:r>
+      <w:r>
+        <w:rPr>
+          <w:rFonts w:ascii="Helvetica" w:hAnsi="Helvetica" w:cstheme="minorHAnsi"/>
+          <w:sz w:val="20"/>
+          <w:szCs w:val="20"/>
+        </w:rPr>
+        <w:t xml:space="preserve">are </w:t>
+      </w:r>
+      <w:proofErr w:type="spellStart"/>
+      <w:r>
+        <w:rPr>
+          <w:rFonts w:ascii="Helvetica" w:hAnsi="Helvetica" w:cstheme="minorHAnsi"/>
+          <w:sz w:val="20"/>
+          <w:szCs w:val="20"/>
+        </w:rPr>
+        <w:t xml:space="preserve">applied </w:t>
+      </w:r>
+      <w:proofErr w:type="spellEnd"/>
+      <w:r>
+        <w:rPr>
+          <w:rFonts w:ascii="Helvetica" w:hAnsi="Helvetica" w:cstheme="minorHAnsi"/>
+          <w:sz w:val="20"/>
+          <w:szCs w:val="20"/>
+        </w:rPr>
+        <w:t>in compartment 1,2, and 3</w:t>
+      </w:r>
+      <w:r>
+        <w:rPr>
+          <w:rFonts w:ascii="Helvetica" w:hAnsi="Helvetica" w:cstheme="minorHAnsi"/>
+          <w:sz w:val="20"/>
+          <w:szCs w:val="20"/>
+        </w:rPr>
+        <w:t xml:space="preserve">, </w:t>
+      </w:r>
+      <w:proofErr w:type="spellStart"/>
+      <w:r>
+        <w:rPr>
+          <w:rFonts w:ascii="Helvetica" w:hAnsi="Helvetica" w:cstheme="minorHAnsi"/>
+          <w:sz w:val="20"/>
+          <w:szCs w:val="20"/>
+        </w:rPr>
+        <w:t>e.g</w:t>
+      </w:r>
+      <w:proofErr w:type="spellEnd"/>
+      <w:r>
+        <w:rPr>
+          <w:rFonts w:ascii="Helvetica" w:hAnsi="Helvetica" w:cstheme="minorHAnsi"/>
+          <w:sz w:val="20"/>
+          <w:szCs w:val="20"/>
+        </w:rPr>
+        <w:t xml:space="preserve"> during</w:t>
+      </w:r>
+      <w:r>
+        <w:rPr>
+          <w:rFonts w:ascii="Helvetica" w:hAnsi="Helvetica" w:cstheme="minorHAnsi"/>
+          <w:sz w:val="20"/>
+          <w:szCs w:val="20"/>
+        </w:rPr>
+        <w:t xml:space="preserve"> initial setup) </w:t>
+      </w:r>
+      <w:r>
+        <w:rPr>
+          <w:rFonts w:ascii="Helvetica" w:hAnsi="Helvetica" w:cstheme="minorHAnsi"/>
+          <w:sz w:val="20"/>
+          <w:szCs w:val="20"/>
+        </w:rPr>
+        <w:t>over the fluorescence at rest</w:t>
       </w:r>
       <w:r>
         <w:rPr>
@@ -2424,7 +2531,7 @@
           <w:sz w:val="20"/>
           <w:szCs w:val="20"/>
         </w:rPr>
-        <w:footnoteReference w:id="2"/>
+        <w:footnoteReference w:id="1"/>
       </w:r>
       <w:r>
         <w:rPr>
@@ -2454,7 +2561,23 @@
           <w:sz w:val="20"/>
           <w:szCs w:val="20"/>
         </w:rPr>
-        <w:t xml:space="preserve">Having quantify neuronal activity in response to various stimuli, we will be able to infer qualitatively neuron activity-dependent plasticity. </w:t>
+        <w:t xml:space="preserve">Having quantify neuronal activity in response to various stimuli, we will be able to </w:t>
+      </w:r>
+      <w:r>
+        <w:rPr>
+          <w:rFonts w:ascii="Helvetica" w:hAnsi="Helvetica" w:cstheme="minorHAnsi"/>
+          <w:sz w:val="20"/>
+          <w:szCs w:val="20"/>
+        </w:rPr>
+        <w:t xml:space="preserve">qualitatively </w:t>
+      </w:r>
+      <w:r>
+        <w:rPr>
+          <w:rFonts w:ascii="Helvetica" w:hAnsi="Helvetica" w:cstheme="minorHAnsi"/>
+          <w:sz w:val="20"/>
+          <w:szCs w:val="20"/>
+        </w:rPr>
+        <w:t xml:space="preserve">infer neuron activity-dependent plasticity. </w:t>
       </w:r>
     </w:p>
     <w:p>
@@ -2503,15 +2626,7 @@
           <w:sz w:val="18"/>
           <w:szCs w:val="18"/>
         </w:rPr>
-        <w:t xml:space="preserve"> Variants Engages Different Patterns of Network Activity</w:t>
-      </w:r>
-      <w:r>
-        <w:rPr>
-          <w:rFonts w:ascii="Helvetica" w:hAnsi="Helvetica"/>
-          <w:sz w:val="18"/>
-          <w:szCs w:val="18"/>
-        </w:rPr>
-        <w:t xml:space="preserve">- </w:t>
+        <w:t xml:space="preserve"> Variants Engages Different Patterns of Network Activity- </w:t>
       </w:r>
       <w:proofErr w:type="spellStart"/>
       <w:r>
@@ -2819,8 +2934,9 @@
           <w:szCs w:val="18"/>
           <w:shd w:val="clear" w:color="auto" w:fill="FFFFFF"/>
         </w:rPr>
-        <w:t>“</w:t>
-      </w:r>
+        <w:t xml:space="preserve">“This reflects the difference in extinction coefficient and quantum yield between these two proteins and </w:t>
+      </w:r>
+      <w:proofErr w:type="spellStart"/>
       <w:r>
         <w:rPr>
           <w:rFonts w:ascii="Helvetica" w:hAnsi="Helvetica"/>
@@ -2829,9 +2945,9 @@
           <w:szCs w:val="18"/>
           <w:shd w:val="clear" w:color="auto" w:fill="FFFFFF"/>
         </w:rPr>
-        <w:t xml:space="preserve">This reflects the difference in extinction coefficient and quantum yield between these two proteins and </w:t>
-      </w:r>
-      <w:proofErr w:type="spellStart"/>
+        <w:t>mCherry</w:t>
+      </w:r>
+      <w:proofErr w:type="spellEnd"/>
       <w:r>
         <w:rPr>
           <w:rFonts w:ascii="Helvetica" w:hAnsi="Helvetica"/>
@@ -2840,9 +2956,9 @@
           <w:szCs w:val="18"/>
           <w:shd w:val="clear" w:color="auto" w:fill="FFFFFF"/>
         </w:rPr>
-        <w:t>mCherry</w:t>
-      </w:r>
-      <w:proofErr w:type="spellEnd"/>
+        <w:t xml:space="preserve"> and demonstrates how </w:t>
+      </w:r>
+      <w:proofErr w:type="spellStart"/>
       <w:r>
         <w:rPr>
           <w:rFonts w:ascii="Helvetica" w:hAnsi="Helvetica"/>
@@ -2851,9 +2967,9 @@
           <w:szCs w:val="18"/>
           <w:shd w:val="clear" w:color="auto" w:fill="FFFFFF"/>
         </w:rPr>
-        <w:t xml:space="preserve"> and demonstrates how </w:t>
-      </w:r>
-      <w:proofErr w:type="spellStart"/>
+        <w:t>mScarlet</w:t>
+      </w:r>
+      <w:proofErr w:type="spellEnd"/>
       <w:r>
         <w:rPr>
           <w:rFonts w:ascii="Helvetica" w:hAnsi="Helvetica"/>
@@ -2862,9 +2978,9 @@
           <w:szCs w:val="18"/>
           <w:shd w:val="clear" w:color="auto" w:fill="FFFFFF"/>
         </w:rPr>
-        <w:t>mScarlet</w:t>
-      </w:r>
-      <w:proofErr w:type="spellEnd"/>
+        <w:t xml:space="preserve">-I is a better overall acceptor that will provide more signal and greater dynamic range for </w:t>
+      </w:r>
+      <w:proofErr w:type="spellStart"/>
       <w:r>
         <w:rPr>
           <w:rFonts w:ascii="Helvetica" w:hAnsi="Helvetica"/>
@@ -2873,9 +2989,9 @@
           <w:szCs w:val="18"/>
           <w:shd w:val="clear" w:color="auto" w:fill="FFFFFF"/>
         </w:rPr>
-        <w:t xml:space="preserve">-I is a better overall acceptor that will provide more signal and greater dynamic range for </w:t>
-      </w:r>
-      <w:proofErr w:type="spellStart"/>
+        <w:t>intensiometric</w:t>
+      </w:r>
+      <w:proofErr w:type="spellEnd"/>
       <w:r>
         <w:rPr>
           <w:rFonts w:ascii="Helvetica" w:hAnsi="Helvetica"/>
@@ -2884,17 +3000,6 @@
           <w:szCs w:val="18"/>
           <w:shd w:val="clear" w:color="auto" w:fill="FFFFFF"/>
         </w:rPr>
-        <w:t>intensiometric</w:t>
-      </w:r>
-      <w:proofErr w:type="spellEnd"/>
-      <w:r>
-        <w:rPr>
-          <w:rFonts w:ascii="Helvetica" w:hAnsi="Helvetica"/>
-          <w:color w:val="202020"/>
-          <w:sz w:val="18"/>
-          <w:szCs w:val="18"/>
-          <w:shd w:val="clear" w:color="auto" w:fill="FFFFFF"/>
-        </w:rPr>
         <w:t xml:space="preserve"> green-red based FRET experiments.”</w:t>
       </w:r>
     </w:p>
@@ -2918,25 +3023,7 @@
           <w:sz w:val="18"/>
           <w:szCs w:val="18"/>
         </w:rPr>
-        <w:t>Fast two-photon imaging of subcellular voltage dynamics in neuronal tissue with genetically encoded indicators</w:t>
-      </w:r>
-      <w:r>
-        <w:rPr>
-          <w:rFonts w:ascii="Helvetica" w:hAnsi="Helvetica" w:cs="Noto Sans"/>
-          <w:color w:val="212121"/>
-          <w:sz w:val="18"/>
-          <w:szCs w:val="18"/>
-        </w:rPr>
-        <w:t xml:space="preserve">: </w:t>
-      </w:r>
-      <w:r>
-        <w:rPr>
-          <w:rFonts w:ascii="Helvetica" w:hAnsi="Helvetica" w:cs="Noto Sans"/>
-          <w:color w:val="212121"/>
-          <w:sz w:val="18"/>
-          <w:szCs w:val="18"/>
-        </w:rPr>
-        <w:t>https://elifesciences.org/articles/25690</w:t>
+        <w:t>Fast two-photon imaging of subcellular voltage dynamics in neuronal tissue with genetically encoded indicators: https://elifesciences.org/articles/25690</w:t>
       </w:r>
     </w:p>
     <w:p>
@@ -2969,25 +3056,7 @@
             <w:sz w:val="18"/>
             <w:szCs w:val="18"/>
           </w:rPr>
-          <w:t>https://ww</w:t>
-        </w:r>
-        <w:r>
-          <w:rPr>
-            <w:rStyle w:val="Hyperlink"/>
-            <w:rFonts w:ascii="Helvetica" w:hAnsi="Helvetica"/>
-            <w:sz w:val="18"/>
-            <w:szCs w:val="18"/>
-          </w:rPr>
-          <w:t>w</w:t>
-        </w:r>
-        <w:r>
-          <w:rPr>
-            <w:rStyle w:val="Hyperlink"/>
-            <w:rFonts w:ascii="Helvetica" w:hAnsi="Helvetica"/>
-            <w:sz w:val="18"/>
-            <w:szCs w:val="18"/>
-          </w:rPr>
-          <w:t>.addgene.org/guides/optogenetics/</w:t>
+          <w:t>https://www.addgene.org/guides/optogenetics/</w:t>
         </w:r>
       </w:hyperlink>
     </w:p>
@@ -3346,39 +3415,6 @@
   <w:footnote w:id="1">
     <w:p>
       <w:pPr>
-        <w:rPr>
-          <w:rFonts w:ascii="Helvetica" w:hAnsi="Helvetica" w:cstheme="minorHAnsi"/>
-          <w:sz w:val="18"/>
-          <w:szCs w:val="18"/>
-        </w:rPr>
-      </w:pPr>
-      <w:r>
-        <w:rPr>
-          <w:rStyle w:val="FootnoteReference"/>
-        </w:rPr>
-        <w:footnoteRef/>
-      </w:r>
-      <w:r>
-        <w:t xml:space="preserve"> </w:t>
-      </w:r>
-      <w:r>
-        <w:rPr>
-          <w:rFonts w:ascii="Helvetica" w:hAnsi="Helvetica" w:cstheme="minorHAnsi"/>
-          <w:sz w:val="18"/>
-          <w:szCs w:val="18"/>
-        </w:rPr>
-        <w:t>there is a lack of details as how the Chr2 opsin is used for the neurons in the three chambers and yet they can be independently activated by light at different excitation ranges.</w:t>
-      </w:r>
-    </w:p>
-    <w:p>
-      <w:pPr>
-        <w:pStyle w:val="FootnoteText"/>
-      </w:pPr>
-    </w:p>
-  </w:footnote>
-  <w:footnote w:id="2">
-    <w:p>
-      <w:pPr>
         <w:pStyle w:val="NormalWeb"/>
         <w:rPr>
           <w:rFonts w:ascii="Helvetica" w:hAnsi="Helvetica"/>
@@ -3401,15 +3437,7 @@
           <w:sz w:val="18"/>
           <w:szCs w:val="18"/>
         </w:rPr>
-        <w:t>S</w:t>
-      </w:r>
-      <w:r>
-        <w:rPr>
-          <w:rFonts w:ascii="Helvetica" w:hAnsi="Helvetica"/>
-          <w:sz w:val="18"/>
-          <w:szCs w:val="18"/>
-        </w:rPr>
-        <w:t xml:space="preserve">pikes are binned into 1 </w:t>
+        <w:t xml:space="preserve">Spikes are binned into 1 </w:t>
       </w:r>
       <w:proofErr w:type="spellStart"/>
       <w:r>
@@ -3554,15 +3582,7 @@
           <w:sz w:val="18"/>
           <w:szCs w:val="18"/>
         </w:rPr>
-        <w:t xml:space="preserve">089976601300014321 </w:t>
-      </w:r>
-      <w:r>
-        <w:rPr>
-          <w:rFonts w:ascii="Helvetica" w:hAnsi="Helvetica"/>
-          <w:sz w:val="18"/>
-          <w:szCs w:val="18"/>
-        </w:rPr>
-        <w:t>)</w:t>
+        <w:t>089976601300014321 )</w:t>
       </w:r>
       <w:proofErr w:type="gramEnd"/>
       <w:r>
@@ -3668,7 +3688,7 @@
           <w:sz w:val="18"/>
           <w:szCs w:val="18"/>
         </w:rPr>
-        <w:t xml:space="preserve">. Following convolution with the exponential kernel </w:t>
+        <w:t>. Following convolution with the exponential kernel a similarity between the two convolved spike trains as a Pearson correlation</w:t>
       </w:r>
       <w:r>
         <w:rPr>
@@ -3676,7 +3696,7 @@
           <w:sz w:val="18"/>
           <w:szCs w:val="18"/>
         </w:rPr>
-        <w:t>a</w:t>
+        <w:t>,</w:t>
       </w:r>
       <w:r>
         <w:rPr>
@@ -3684,39 +3704,7 @@
           <w:sz w:val="18"/>
           <w:szCs w:val="18"/>
         </w:rPr>
-        <w:t xml:space="preserve"> similarity between the two convolved spike trains as a Pearson correlation</w:t>
-      </w:r>
-      <w:r>
-        <w:rPr>
-          <w:rFonts w:ascii="Helvetica" w:hAnsi="Helvetica"/>
-          <w:sz w:val="18"/>
-          <w:szCs w:val="18"/>
-        </w:rPr>
-        <w:t>,</w:t>
-      </w:r>
-      <w:r>
-        <w:rPr>
-          <w:rFonts w:ascii="Helvetica" w:hAnsi="Helvetica"/>
-          <w:sz w:val="18"/>
-          <w:szCs w:val="18"/>
-        </w:rPr>
-        <w:t xml:space="preserve"> </w:t>
-      </w:r>
-      <w:r>
-        <w:rPr>
-          <w:rFonts w:ascii="Helvetica" w:hAnsi="Helvetica"/>
-          <w:sz w:val="18"/>
-          <w:szCs w:val="18"/>
-        </w:rPr>
-        <w:t>is calculated to</w:t>
-      </w:r>
-      <w:r>
-        <w:rPr>
-          <w:rFonts w:ascii="Helvetica" w:hAnsi="Helvetica"/>
-          <w:sz w:val="18"/>
-          <w:szCs w:val="18"/>
-        </w:rPr>
-        <w:t xml:space="preserve"> produce a similarity estimate,</w:t>
+        <w:t xml:space="preserve"> is calculated to produce a similarity estimate,</w:t>
       </w:r>
       <w:r>
         <w:rPr>
@@ -3766,15 +3754,7 @@
           <w:sz w:val="18"/>
           <w:szCs w:val="18"/>
         </w:rPr>
-        <w:t xml:space="preserve">, that is bounded from 0 to </w:t>
-      </w:r>
-      <w:r>
-        <w:rPr>
-          <w:rFonts w:ascii="Helvetica" w:hAnsi="Helvetica"/>
-          <w:sz w:val="18"/>
-          <w:szCs w:val="18"/>
-        </w:rPr>
-        <w:t>1.</w:t>
+        <w:t>, that is bounded from 0 to 1.</w:t>
       </w:r>
     </w:p>
   </w:footnote>

</xml_diff>